<commit_message>
improved conclusion, section 3.4
</commit_message>
<xml_diff>
--- a/word/OilSandsPaper_V26.docx
+++ b/word/OilSandsPaper_V26.docx
@@ -82,12 +82,8 @@
           <w:szCs w:val="24"/>
         </w:rPr>
         <w:sectPr>
-          <w:headerReference w:type="even" r:id="rId8"/>
-          <w:headerReference w:type="default" r:id="rId9"/>
-          <w:footerReference w:type="even" r:id="rId10"/>
-          <w:footerReference w:type="default" r:id="rId11"/>
-          <w:headerReference w:type="first" r:id="rId12"/>
-          <w:footerReference w:type="first" r:id="rId13"/>
+          <w:headerReference w:type="default" r:id="rId8"/>
+          <w:footerReference w:type="default" r:id="rId9"/>
           <w:pgSz w:w="12240" w:h="15840"/>
           <w:pgMar w:top="1440" w:right="1440" w:bottom="1440" w:left="1440" w:header="708" w:footer="708" w:gutter="0"/>
           <w:cols w:space="708"/>
@@ -974,7 +970,7 @@
           <w:szCs w:val="24"/>
         </w:rPr>
       </w:pPr>
-      <w:bookmarkStart w:id="1" w:name="_Toc427252315"/>
+      <w:bookmarkStart w:id="0" w:name="_Toc427252315"/>
       <w:r>
         <w:rPr>
           <w:rFonts w:ascii="Arial" w:hAnsi="Arial" w:cs="Arial"/>
@@ -984,7 +980,7 @@
         </w:rPr>
         <w:t>1 Introduction</w:t>
       </w:r>
-      <w:bookmarkEnd w:id="1"/>
+      <w:bookmarkEnd w:id="0"/>
     </w:p>
     <w:p>
       <w:pPr>
@@ -999,7 +995,7 @@
           <w:szCs w:val="22"/>
         </w:rPr>
       </w:pPr>
-      <w:bookmarkStart w:id="2" w:name="_Toc427252316"/>
+      <w:bookmarkStart w:id="1" w:name="_Toc427252316"/>
       <w:r>
         <w:rPr>
           <w:rFonts w:ascii="Arial" w:hAnsi="Arial" w:cs="Arial"/>
@@ -1011,7 +1007,7 @@
         </w:rPr>
         <w:t>1.1 Motivation</w:t>
       </w:r>
-      <w:bookmarkEnd w:id="2"/>
+      <w:bookmarkEnd w:id="1"/>
     </w:p>
     <w:p>
       <w:pPr>
@@ -1327,7 +1323,7 @@
           <w:szCs w:val="22"/>
         </w:rPr>
       </w:pPr>
-      <w:bookmarkStart w:id="3" w:name="_Toc427252317"/>
+      <w:bookmarkStart w:id="2" w:name="_Toc427252317"/>
       <w:r>
         <w:rPr>
           <w:rFonts w:ascii="Arial" w:hAnsi="Arial" w:cs="Arial"/>
@@ -1339,7 +1335,7 @@
         </w:rPr>
         <w:t>1.2 Problem Observation</w:t>
       </w:r>
-      <w:bookmarkEnd w:id="3"/>
+      <w:bookmarkEnd w:id="2"/>
     </w:p>
     <w:p>
       <w:pPr>
@@ -1626,7 +1622,7 @@
           <w:szCs w:val="22"/>
         </w:rPr>
       </w:pPr>
-      <w:bookmarkStart w:id="4" w:name="_Toc427252318"/>
+      <w:bookmarkStart w:id="3" w:name="_Toc427252318"/>
       <w:r>
         <w:rPr>
           <w:rFonts w:ascii="Arial" w:hAnsi="Arial" w:cs="Arial"/>
@@ -1638,7 +1634,7 @@
         </w:rPr>
         <w:t>1.3 Method</w:t>
       </w:r>
-      <w:bookmarkEnd w:id="4"/>
+      <w:bookmarkEnd w:id="3"/>
     </w:p>
     <w:p>
       <w:pPr>
@@ -2614,7 +2610,7 @@
           <w:szCs w:val="24"/>
         </w:rPr>
       </w:pPr>
-      <w:bookmarkStart w:id="5" w:name="_Toc427252319"/>
+      <w:bookmarkStart w:id="4" w:name="_Toc427252319"/>
       <w:r>
         <w:rPr>
           <w:rFonts w:ascii="Arial" w:hAnsi="Arial" w:cs="Arial"/>
@@ -2625,7 +2621,7 @@
         <w:lastRenderedPageBreak/>
         <w:t>2 Results</w:t>
       </w:r>
-      <w:bookmarkEnd w:id="5"/>
+      <w:bookmarkEnd w:id="4"/>
     </w:p>
     <w:p>
       <w:pPr>
@@ -2938,7 +2934,7 @@
             <wp:cNvGraphicFramePr/>
             <a:graphic xmlns:a="http://schemas.openxmlformats.org/drawingml/2006/main">
               <a:graphicData uri="http://schemas.openxmlformats.org/drawingml/2006/chart">
-                <c:chart xmlns:c="http://schemas.openxmlformats.org/drawingml/2006/chart" xmlns:r="http://schemas.openxmlformats.org/officeDocument/2006/relationships" r:id="rId14"/>
+                <c:chart xmlns:c="http://schemas.openxmlformats.org/drawingml/2006/chart" xmlns:r="http://schemas.openxmlformats.org/officeDocument/2006/relationships" r:id="rId10"/>
               </a:graphicData>
             </a:graphic>
           </wp:inline>
@@ -3279,7 +3275,7 @@
             <wp:cNvGraphicFramePr/>
             <a:graphic xmlns:a="http://schemas.openxmlformats.org/drawingml/2006/main">
               <a:graphicData uri="http://schemas.openxmlformats.org/drawingml/2006/chart">
-                <c:chart xmlns:c="http://schemas.openxmlformats.org/drawingml/2006/chart" xmlns:r="http://schemas.openxmlformats.org/officeDocument/2006/relationships" r:id="rId15"/>
+                <c:chart xmlns:c="http://schemas.openxmlformats.org/drawingml/2006/chart" xmlns:r="http://schemas.openxmlformats.org/officeDocument/2006/relationships" r:id="rId11"/>
               </a:graphicData>
             </a:graphic>
           </wp:inline>
@@ -5764,7 +5760,7 @@
           <w:szCs w:val="24"/>
         </w:rPr>
       </w:pPr>
-      <w:bookmarkStart w:id="6" w:name="_Toc427252320"/>
+      <w:bookmarkStart w:id="5" w:name="_Toc427252320"/>
       <w:r>
         <w:rPr>
           <w:rFonts w:ascii="Arial" w:hAnsi="Arial" w:cs="Arial"/>
@@ -5774,7 +5770,7 @@
         </w:rPr>
         <w:t>3 Discussion</w:t>
       </w:r>
-      <w:bookmarkEnd w:id="6"/>
+      <w:bookmarkEnd w:id="5"/>
     </w:p>
     <w:p>
       <w:pPr>
@@ -5789,7 +5785,7 @@
           <w:szCs w:val="22"/>
         </w:rPr>
       </w:pPr>
-      <w:bookmarkStart w:id="7" w:name="_Toc427252321"/>
+      <w:bookmarkStart w:id="6" w:name="_Toc427252321"/>
       <w:r>
         <w:rPr>
           <w:rFonts w:ascii="Arial" w:hAnsi="Arial" w:cs="Arial"/>
@@ -6887,8 +6883,8 @@
           <w:szCs w:val="22"/>
         </w:rPr>
       </w:pPr>
-      <w:bookmarkStart w:id="8" w:name="_Toc427252322"/>
-      <w:bookmarkEnd w:id="7"/>
+      <w:bookmarkStart w:id="7" w:name="_Toc427252322"/>
+      <w:bookmarkEnd w:id="6"/>
       <w:r>
         <w:rPr>
           <w:rFonts w:ascii="Arial" w:hAnsi="Arial" w:cs="Arial"/>
@@ -6955,7 +6951,7 @@
         </w:rPr>
         <w:t xml:space="preserve"> Tax</w:t>
       </w:r>
-      <w:bookmarkEnd w:id="8"/>
+      <w:bookmarkEnd w:id="7"/>
     </w:p>
     <w:p>
       <w:pPr>
@@ -7078,7 +7074,7 @@
             <wp:cNvGraphicFramePr/>
             <a:graphic xmlns:a="http://schemas.openxmlformats.org/drawingml/2006/main">
               <a:graphicData uri="http://schemas.openxmlformats.org/drawingml/2006/chart">
-                <c:chart xmlns:c="http://schemas.openxmlformats.org/drawingml/2006/chart" xmlns:r="http://schemas.openxmlformats.org/officeDocument/2006/relationships" r:id="rId16"/>
+                <c:chart xmlns:c="http://schemas.openxmlformats.org/drawingml/2006/chart" xmlns:r="http://schemas.openxmlformats.org/officeDocument/2006/relationships" r:id="rId12"/>
               </a:graphicData>
             </a:graphic>
           </wp:inline>
@@ -7205,7 +7201,7 @@
             <wp:cNvGraphicFramePr/>
             <a:graphic xmlns:a="http://schemas.openxmlformats.org/drawingml/2006/main">
               <a:graphicData uri="http://schemas.openxmlformats.org/drawingml/2006/chart">
-                <c:chart xmlns:c="http://schemas.openxmlformats.org/drawingml/2006/chart" xmlns:r="http://schemas.openxmlformats.org/officeDocument/2006/relationships" r:id="rId17"/>
+                <c:chart xmlns:c="http://schemas.openxmlformats.org/drawingml/2006/chart" xmlns:r="http://schemas.openxmlformats.org/officeDocument/2006/relationships" r:id="rId13"/>
               </a:graphicData>
             </a:graphic>
           </wp:inline>
@@ -7752,7 +7748,7 @@
           <w:lang w:eastAsia="en-CA"/>
         </w:rPr>
       </w:pPr>
-      <w:bookmarkStart w:id="9" w:name="_Toc427252323"/>
+      <w:bookmarkStart w:id="8" w:name="_Toc427252323"/>
       <w:r>
         <w:rPr>
           <w:rFonts w:ascii="Arial" w:hAnsi="Arial" w:cs="Arial"/>
@@ -7851,7 +7847,7 @@
         </w:rPr>
         <w:t xml:space="preserve"> Labour Unions</w:t>
       </w:r>
-      <w:bookmarkEnd w:id="9"/>
+      <w:bookmarkEnd w:id="8"/>
     </w:p>
     <w:p>
       <w:pPr>
@@ -7871,7 +7867,7 @@
           <w:shd w:val="clear" w:color="auto" w:fill="FFFFFF"/>
           <w:lang w:eastAsia="en-CA"/>
         </w:rPr>
-        <w:t>U</w:t>
+        <w:t>Several u</w:t>
       </w:r>
       <w:r>
         <w:rPr>
@@ -7889,7 +7885,7 @@
           <w:shd w:val="clear" w:color="auto" w:fill="FFFFFF"/>
           <w:lang w:eastAsia="en-CA"/>
         </w:rPr>
-        <w:t xml:space="preserve"> </w:t>
+        <w:t>, such as Unifor,</w:t>
       </w:r>
       <w:r>
         <w:rPr>
@@ -7898,7 +7894,7 @@
           <w:shd w:val="clear" w:color="auto" w:fill="FFFFFF"/>
           <w:lang w:eastAsia="en-CA"/>
         </w:rPr>
-        <w:t xml:space="preserve">are opposed to building the </w:t>
+        <w:t xml:space="preserve"> </w:t>
       </w:r>
       <w:r>
         <w:rPr>
@@ -7907,7 +7903,7 @@
           <w:shd w:val="clear" w:color="auto" w:fill="FFFFFF"/>
           <w:lang w:eastAsia="en-CA"/>
         </w:rPr>
-        <w:t xml:space="preserve">Keystone XL </w:t>
+        <w:t xml:space="preserve">are opposed to building the </w:t>
       </w:r>
       <w:r>
         <w:rPr>
@@ -7916,7 +7912,7 @@
           <w:shd w:val="clear" w:color="auto" w:fill="FFFFFF"/>
           <w:lang w:eastAsia="en-CA"/>
         </w:rPr>
-        <w:t>pipeline</w:t>
+        <w:t xml:space="preserve">Keystone XL </w:t>
       </w:r>
       <w:r>
         <w:rPr>
@@ -7925,7 +7921,7 @@
           <w:shd w:val="clear" w:color="auto" w:fill="FFFFFF"/>
           <w:lang w:eastAsia="en-CA"/>
         </w:rPr>
-        <w:t xml:space="preserve"> </w:t>
+        <w:t>pipeline</w:t>
       </w:r>
       <w:r>
         <w:rPr>
@@ -7934,7 +7930,7 @@
           <w:shd w:val="clear" w:color="auto" w:fill="FFFFFF"/>
           <w:lang w:eastAsia="en-CA"/>
         </w:rPr>
-        <w:t>not just for environmental reasons, but also for economic reasons as well.</w:t>
+        <w:t xml:space="preserve"> </w:t>
       </w:r>
       <w:r>
         <w:rPr>
@@ -7943,7 +7939,7 @@
           <w:shd w:val="clear" w:color="auto" w:fill="FFFFFF"/>
           <w:lang w:eastAsia="en-CA"/>
         </w:rPr>
-        <w:t xml:space="preserve"> T</w:t>
+        <w:t>not just for environmental reasons, but also for economic reasons as well.</w:t>
       </w:r>
       <w:r>
         <w:rPr>
@@ -7952,7 +7948,7 @@
           <w:shd w:val="clear" w:color="auto" w:fill="FFFFFF"/>
           <w:lang w:eastAsia="en-CA"/>
         </w:rPr>
-        <w:t xml:space="preserve">he model presented </w:t>
+        <w:t xml:space="preserve"> T</w:t>
       </w:r>
       <w:r>
         <w:rPr>
@@ -7961,7 +7957,7 @@
           <w:shd w:val="clear" w:color="auto" w:fill="FFFFFF"/>
           <w:lang w:eastAsia="en-CA"/>
         </w:rPr>
-        <w:t xml:space="preserve">here </w:t>
+        <w:t xml:space="preserve">he model presented </w:t>
       </w:r>
       <w:r>
         <w:rPr>
@@ -7970,18 +7966,7 @@
           <w:shd w:val="clear" w:color="auto" w:fill="FFFFFF"/>
           <w:lang w:eastAsia="en-CA"/>
         </w:rPr>
-        <w:t>constitutes a symbiotic approach to mitigate the situation in case the pipeline ever gets built. The mitigation development we present in this paper could be treated, politically, as a way of “</w:t>
-      </w:r>
-      <w:r>
-        <w:rPr>
-          <w:rFonts w:ascii="Arial" w:eastAsia="Times New Roman" w:hAnsi="Arial" w:cs="Arial"/>
-          <w:i/>
-          <w:iCs/>
-          <w:color w:val="000000"/>
-          <w:shd w:val="clear" w:color="auto" w:fill="FFFFFF"/>
-          <w:lang w:eastAsia="en-CA"/>
-        </w:rPr>
-        <w:t>forward planning</w:t>
+        <w:t xml:space="preserve">here </w:t>
       </w:r>
       <w:r>
         <w:rPr>
@@ -7990,27 +7975,69 @@
           <w:shd w:val="clear" w:color="auto" w:fill="FFFFFF"/>
           <w:lang w:eastAsia="en-CA"/>
         </w:rPr>
-        <w:t xml:space="preserve">” as we would already have a model that could mitigate the situation beforehand. This would save significant time and speed up the negotiation process for the parties involved. </w:t>
-      </w:r>
-    </w:p>
-    <w:p>
-      <w:pPr>
-        <w:spacing w:after="0" w:line="240" w:lineRule="auto"/>
-        <w:ind w:firstLine="720"/>
+        <w:t xml:space="preserve">constitutes a symbiotic approach to mitigate the situation in case the pipeline ever gets built. </w:t>
+      </w:r>
+      <w:r>
         <w:rPr>
           <w:rFonts w:ascii="Arial" w:eastAsia="Times New Roman" w:hAnsi="Arial" w:cs="Arial"/>
-          <w:sz w:val="24"/>
-          <w:szCs w:val="24"/>
+          <w:color w:val="000000"/>
+          <w:shd w:val="clear" w:color="auto" w:fill="FFFFFF"/>
           <w:lang w:eastAsia="en-CA"/>
         </w:rPr>
-      </w:pPr>
+        <w:t>If Keystone XL were to be built, the oil will be sent to Texas for refining. As a result, refining jobs in Canada will be reduced or stagnate. Construction jobs are temporary within the oil sands industry</w:t>
+      </w:r>
+      <w:r>
+        <w:rPr>
+          <w:rFonts w:ascii="Arial" w:eastAsia="Times New Roman" w:hAnsi="Arial" w:cs="Arial"/>
+          <w:color w:val="000000"/>
+          <w:shd w:val="clear" w:color="auto" w:fill="FFFFFF"/>
+          <w:lang w:eastAsia="en-CA"/>
+        </w:rPr>
+        <w:t xml:space="preserve">, however </w:t>
+      </w:r>
+      <w:r>
+        <w:rPr>
+          <w:rFonts w:ascii="Arial" w:eastAsia="Times New Roman" w:hAnsi="Arial" w:cs="Arial"/>
+          <w:color w:val="000000"/>
+          <w:shd w:val="clear" w:color="auto" w:fill="FFFFFF"/>
+          <w:lang w:eastAsia="en-CA"/>
+        </w:rPr>
+        <w:t>transitions</w:t>
+      </w:r>
+      <w:r>
+        <w:rPr>
+          <w:rFonts w:ascii="Arial" w:eastAsia="Times New Roman" w:hAnsi="Arial" w:cs="Arial"/>
+          <w:color w:val="000000"/>
+          <w:shd w:val="clear" w:color="auto" w:fill="FFFFFF"/>
+          <w:lang w:eastAsia="en-CA"/>
+        </w:rPr>
+        <w:t xml:space="preserve"> </w:t>
+      </w:r>
+      <w:r>
+        <w:rPr>
+          <w:rFonts w:ascii="Arial" w:eastAsia="Times New Roman" w:hAnsi="Arial" w:cs="Arial"/>
+          <w:color w:val="000000"/>
+          <w:shd w:val="clear" w:color="auto" w:fill="FFFFFF"/>
+          <w:lang w:eastAsia="en-CA"/>
+        </w:rPr>
+        <w:t xml:space="preserve">to green technologies </w:t>
+      </w:r>
+      <w:r>
+        <w:rPr>
+          <w:rFonts w:ascii="Arial" w:eastAsia="Times New Roman" w:hAnsi="Arial" w:cs="Arial"/>
+          <w:color w:val="000000"/>
+          <w:shd w:val="clear" w:color="auto" w:fill="FFFFFF"/>
+          <w:lang w:eastAsia="en-CA"/>
+        </w:rPr>
+        <w:t xml:space="preserve">would help workers retain their jobs by </w:t>
+      </w:r>
       <w:r>
         <w:rPr>
           <w:rFonts w:ascii="Arial" w:eastAsia="Times New Roman" w:hAnsi="Arial" w:cs="Arial"/>
           <w:color w:val="000000"/>
           <w:lang w:eastAsia="en-CA"/>
         </w:rPr>
-        <w:t xml:space="preserve">The </w:t>
+        <w:t xml:space="preserve">assisting affected </w:t>
       </w:r>
       <w:r>
         <w:rPr>
@@ -8018,7 +8045,7 @@
           <w:color w:val="000000"/>
           <w:lang w:eastAsia="en-CA"/>
         </w:rPr>
-        <w:t xml:space="preserve">overall goal of </w:t>
+        <w:t>ones</w:t>
       </w:r>
       <w:r>
         <w:rPr>
@@ -8026,56 +8053,55 @@
           <w:color w:val="000000"/>
           <w:lang w:eastAsia="en-CA"/>
         </w:rPr>
-        <w:t xml:space="preserve">the economic model presented is to </w:t>
+        <w:t xml:space="preserve"> and communities to take advantage of the new opportunities </w:t>
       </w:r>
       <w:r>
         <w:rPr>
           <w:rFonts w:ascii="Arial" w:eastAsia="Times New Roman" w:hAnsi="Arial" w:cs="Arial"/>
           <w:color w:val="000000"/>
+          <w:shd w:val="clear" w:color="auto" w:fill="FFFFFF"/>
           <w:lang w:eastAsia="en-CA"/>
         </w:rPr>
-        <w:t>contribut</w:t>
+        <w:t>within the energy industry</w:t>
       </w:r>
       <w:r>
         <w:rPr>
           <w:rFonts w:ascii="Arial" w:eastAsia="Times New Roman" w:hAnsi="Arial" w:cs="Arial"/>
           <w:color w:val="000000"/>
+          <w:shd w:val="clear" w:color="auto" w:fill="FFFFFF"/>
           <w:lang w:eastAsia="en-CA"/>
         </w:rPr>
-        <w:t>e</w:t>
+        <w:t>. T</w:t>
       </w:r>
       <w:r>
         <w:rPr>
           <w:rFonts w:ascii="Arial" w:eastAsia="Times New Roman" w:hAnsi="Arial" w:cs="Arial"/>
           <w:color w:val="000000"/>
+          <w:shd w:val="clear" w:color="auto" w:fill="FFFFFF"/>
           <w:lang w:eastAsia="en-CA"/>
         </w:rPr>
-        <w:t xml:space="preserve"> to global efforts to slow and limit climate change</w:t>
+        <w:t xml:space="preserve">he </w:t>
       </w:r>
       <w:r>
         <w:rPr>
           <w:rFonts w:ascii="Arial" w:eastAsia="Times New Roman" w:hAnsi="Arial" w:cs="Arial"/>
           <w:color w:val="000000"/>
+          <w:shd w:val="clear" w:color="auto" w:fill="FFFFFF"/>
           <w:lang w:eastAsia="en-CA"/>
         </w:rPr>
-        <w:t xml:space="preserve">. </w:t>
+        <w:t>idea of a transition fund not only for the environment, but also for workers and their communities would help mitigate these effects</w:t>
       </w:r>
       <w:r>
         <w:rPr>
           <w:rFonts w:ascii="Arial" w:eastAsia="Times New Roman" w:hAnsi="Arial" w:cs="Arial"/>
           <w:color w:val="000000"/>
+          <w:shd w:val="clear" w:color="auto" w:fill="FFFFFF"/>
           <w:lang w:eastAsia="en-CA"/>
         </w:rPr>
-        <w:t>Resource industries face a special challenge, and bear a special responsibility</w:t>
-      </w:r>
-      <w:r>
-        <w:rPr>
-          <w:rFonts w:ascii="Arial" w:eastAsia="Times New Roman" w:hAnsi="Arial" w:cs="Arial"/>
-          <w:color w:val="000000"/>
-          <w:lang w:eastAsia="en-CA"/>
-        </w:rPr>
-        <w:t>.</w:t>
-      </w:r>
+        <w:t xml:space="preserve">. This would save significant time and speed up the negotiation process for the parties involved. </w:t>
+      </w:r>
+      <w:bookmarkStart w:id="9" w:name="_GoBack"/>
+      <w:bookmarkEnd w:id="9"/>
       <w:r>
         <w:rPr>
           <w:rFonts w:ascii="Arial" w:eastAsia="Times New Roman" w:hAnsi="Arial" w:cs="Arial"/>
@@ -8143,7 +8169,25 @@
         <w:rPr>
           <w:rFonts w:ascii="Arial" w:hAnsi="Arial" w:cs="Arial"/>
         </w:rPr>
-        <w:t xml:space="preserve">This paper showed that a symbiotic </w:t>
+        <w:t xml:space="preserve">This paper </w:t>
+      </w:r>
+      <w:r>
+        <w:rPr>
+          <w:rFonts w:ascii="Arial" w:hAnsi="Arial" w:cs="Arial"/>
+        </w:rPr>
+        <w:t>explored</w:t>
+      </w:r>
+      <w:r>
+        <w:rPr>
+          <w:rFonts w:ascii="Arial" w:hAnsi="Arial" w:cs="Arial"/>
+        </w:rPr>
+        <w:t xml:space="preserve"> </w:t>
+      </w:r>
+      <w:r>
+        <w:rPr>
+          <w:rFonts w:ascii="Arial" w:hAnsi="Arial" w:cs="Arial"/>
+        </w:rPr>
+        <w:t xml:space="preserve">economic </w:t>
       </w:r>
       <w:r>
         <w:rPr>
@@ -8155,7 +8199,25 @@
         <w:rPr>
           <w:rFonts w:ascii="Arial" w:hAnsi="Arial" w:cs="Arial"/>
         </w:rPr>
-        <w:t xml:space="preserve"> to short and long term energy needs can lead to an overall reduction in atmospheric CO</w:t>
+        <w:t>s</w:t>
+      </w:r>
+      <w:r>
+        <w:rPr>
+          <w:rFonts w:ascii="Arial" w:hAnsi="Arial" w:cs="Arial"/>
+        </w:rPr>
+        <w:t xml:space="preserve"> to short and long term energy needs </w:t>
+      </w:r>
+      <w:r>
+        <w:rPr>
+          <w:rFonts w:ascii="Arial" w:hAnsi="Arial" w:cs="Arial"/>
+        </w:rPr>
+        <w:t xml:space="preserve">in the Canadian oil sand region that </w:t>
+      </w:r>
+      <w:r>
+        <w:rPr>
+          <w:rFonts w:ascii="Arial" w:hAnsi="Arial" w:cs="Arial"/>
+        </w:rPr>
+        <w:t>can lead to an overall reduction in atmospheric CO</w:t>
       </w:r>
       <w:r>
         <w:rPr>
@@ -8192,7 +8254,7 @@
           <w:color w:val="000000"/>
           <w:lang w:eastAsia="en-CA"/>
         </w:rPr>
-        <w:t xml:space="preserve">, we discussed that we could found our economic model by taking from a percentage of the oil sands income instead of having a Carbon Tax. In Section </w:t>
+        <w:t xml:space="preserve">, we </w:t>
       </w:r>
       <w:r>
         <w:rPr>
@@ -8200,7 +8262,7 @@
           <w:color w:val="000000"/>
           <w:lang w:eastAsia="en-CA"/>
         </w:rPr>
-        <w:t>3.2</w:t>
+        <w:t>proposed</w:t>
       </w:r>
       <w:r>
         <w:rPr>
@@ -8208,7 +8270,95 @@
           <w:color w:val="000000"/>
           <w:lang w:eastAsia="en-CA"/>
         </w:rPr>
-        <w:t>, we explored a Carbon Reinvestment Tax as a function of a Carbon Tax and we argued that the reinvestment tax is better suited than a Carbon Tax.</w:t>
+        <w:t xml:space="preserve"> that we could found our economic model</w:t>
+      </w:r>
+      <w:r>
+        <w:rPr>
+          <w:rFonts w:ascii="Arial" w:eastAsia="Times New Roman" w:hAnsi="Arial" w:cs="Arial"/>
+          <w:color w:val="000000"/>
+          <w:lang w:eastAsia="en-CA"/>
+        </w:rPr>
+        <w:t>s</w:t>
+      </w:r>
+      <w:r>
+        <w:rPr>
+          <w:rFonts w:ascii="Arial" w:eastAsia="Times New Roman" w:hAnsi="Arial" w:cs="Arial"/>
+          <w:color w:val="000000"/>
+          <w:lang w:eastAsia="en-CA"/>
+        </w:rPr>
+        <w:t xml:space="preserve"> by taking from a percentage of the oil sands income instead of having a Carbon Tax. In Section </w:t>
+      </w:r>
+      <w:r>
+        <w:rPr>
+          <w:rFonts w:ascii="Arial" w:eastAsia="Times New Roman" w:hAnsi="Arial" w:cs="Arial"/>
+          <w:color w:val="000000"/>
+          <w:lang w:eastAsia="en-CA"/>
+        </w:rPr>
+        <w:t>3.2</w:t>
+      </w:r>
+      <w:r>
+        <w:rPr>
+          <w:rFonts w:ascii="Arial" w:eastAsia="Times New Roman" w:hAnsi="Arial" w:cs="Arial"/>
+          <w:color w:val="000000"/>
+          <w:lang w:eastAsia="en-CA"/>
+        </w:rPr>
+        <w:t xml:space="preserve">, we </w:t>
+      </w:r>
+      <w:r>
+        <w:rPr>
+          <w:rFonts w:ascii="Arial" w:eastAsia="Times New Roman" w:hAnsi="Arial" w:cs="Arial"/>
+          <w:color w:val="000000"/>
+          <w:lang w:eastAsia="en-CA"/>
+        </w:rPr>
+        <w:t>considered</w:t>
+      </w:r>
+      <w:r>
+        <w:rPr>
+          <w:rFonts w:ascii="Arial" w:eastAsia="Times New Roman" w:hAnsi="Arial" w:cs="Arial"/>
+          <w:color w:val="000000"/>
+          <w:lang w:eastAsia="en-CA"/>
+        </w:rPr>
+        <w:t xml:space="preserve"> a </w:t>
+      </w:r>
+      <w:r>
+        <w:rPr>
+          <w:rFonts w:ascii="Arial" w:eastAsia="Times New Roman" w:hAnsi="Arial" w:cs="Arial"/>
+          <w:color w:val="000000"/>
+          <w:lang w:eastAsia="en-CA"/>
+        </w:rPr>
+        <w:t>“</w:t>
+      </w:r>
+      <w:r>
+        <w:rPr>
+          <w:rFonts w:ascii="Arial" w:eastAsia="Times New Roman" w:hAnsi="Arial" w:cs="Arial"/>
+          <w:color w:val="000000"/>
+          <w:lang w:eastAsia="en-CA"/>
+        </w:rPr>
+        <w:t>Carbon Reinvestment Tax</w:t>
+      </w:r>
+      <w:r>
+        <w:rPr>
+          <w:rFonts w:ascii="Arial" w:eastAsia="Times New Roman" w:hAnsi="Arial" w:cs="Arial"/>
+          <w:color w:val="000000"/>
+          <w:lang w:eastAsia="en-CA"/>
+        </w:rPr>
+        <w:t xml:space="preserve">” as a function of Alberta’s proposed </w:t>
+      </w:r>
+      <w:r>
+        <w:rPr>
+          <w:rFonts w:ascii="Arial" w:eastAsia="Times New Roman" w:hAnsi="Arial" w:cs="Arial"/>
+          <w:color w:val="000000"/>
+          <w:lang w:eastAsia="en-CA"/>
+        </w:rPr>
+        <w:t>Carbon Tax.</w:t>
+      </w:r>
+      <w:r>
+        <w:rPr>
+          <w:rFonts w:ascii="Arial" w:eastAsia="Times New Roman" w:hAnsi="Arial" w:cs="Arial"/>
+          <w:color w:val="000000"/>
+          <w:lang w:eastAsia="en-CA"/>
+        </w:rPr>
+        <w:t xml:space="preserve"> </w:t>
       </w:r>
     </w:p>
     <w:p>
@@ -8226,37 +8376,31 @@
         <w:rPr>
           <w:rFonts w:ascii="Arial" w:hAnsi="Arial" w:cs="Arial"/>
         </w:rPr>
-        <w:t xml:space="preserve">It is appears to be </w:t>
-      </w:r>
-      <w:r>
-        <w:rPr>
-          <w:rFonts w:ascii="Arial" w:hAnsi="Arial" w:cs="Arial"/>
-        </w:rPr>
-        <w:t>economica</w:t>
-      </w:r>
-      <w:r>
-        <w:rPr>
-          <w:rFonts w:ascii="Arial" w:hAnsi="Arial" w:cs="Arial"/>
-        </w:rPr>
-        <w:t>ll</w:t>
-      </w:r>
-      <w:r>
-        <w:rPr>
-          <w:rFonts w:ascii="Arial" w:hAnsi="Arial" w:cs="Arial"/>
-        </w:rPr>
-        <w:t>y</w:t>
-      </w:r>
-      <w:r>
-        <w:rPr>
-          <w:rFonts w:ascii="Arial" w:hAnsi="Arial" w:cs="Arial"/>
-        </w:rPr>
-        <w:t xml:space="preserve"> and politically prudent to undertake as soon as possible a project to install </w:t>
-      </w:r>
-      <w:r>
-        <w:rPr>
-          <w:rFonts w:ascii="Arial" w:hAnsi="Arial" w:cs="Arial"/>
-        </w:rPr>
-        <w:t>a reasonable number of</w:t>
+        <w:t>We conclude that current oil sand development and future project expansions, such as the Keystone XL pipeline, could be accomplished while benefiting oil industries, the government, and the environment by implementing the reclamation strategy described in this paper. We propose</w:t>
+      </w:r>
+      <w:r>
+        <w:rPr>
+          <w:rFonts w:ascii="Arial" w:hAnsi="Arial" w:cs="Arial"/>
+        </w:rPr>
+        <w:t xml:space="preserve"> to install </w:t>
+      </w:r>
+      <w:r>
+        <w:rPr>
+          <w:rFonts w:ascii="Arial" w:hAnsi="Arial" w:cs="Arial"/>
+        </w:rPr>
+        <w:t xml:space="preserve">a </w:t>
+      </w:r>
+      <w:r>
+        <w:rPr>
+          <w:rFonts w:ascii="Arial" w:hAnsi="Arial" w:cs="Arial"/>
+        </w:rPr>
+        <w:t>small</w:t>
+      </w:r>
+      <w:r>
+        <w:rPr>
+          <w:rFonts w:ascii="Arial" w:hAnsi="Arial" w:cs="Arial"/>
+        </w:rPr>
+        <w:t xml:space="preserve"> number of</w:t>
       </w:r>
       <w:r>
         <w:rPr>
@@ -8298,7 +8442,19 @@
         <w:rPr>
           <w:rFonts w:ascii="Arial" w:hAnsi="Arial" w:cs="Arial"/>
         </w:rPr>
-        <w:t>ascertain true costs, risks, and benefits with respect to ultimately widespread application of this reclamation strategy.</w:t>
+        <w:t xml:space="preserve">ascertain </w:t>
+      </w:r>
+      <w:r>
+        <w:rPr>
+          <w:rFonts w:ascii="Arial" w:hAnsi="Arial" w:cs="Arial"/>
+        </w:rPr>
+        <w:t>true costs, risks, and benefits</w:t>
+      </w:r>
+      <w:r>
+        <w:rPr>
+          <w:rFonts w:ascii="Arial" w:hAnsi="Arial" w:cs="Arial"/>
+        </w:rPr>
+        <w:t>.</w:t>
       </w:r>
     </w:p>
     <w:p>
@@ -8552,7 +8708,7 @@
       <w:r>
         <w:t>“</w:t>
       </w:r>
-      <w:hyperlink r:id="rId18" w:history="1">
+      <w:hyperlink r:id="rId14" w:history="1">
         <w:r>
           <w:rPr>
             <w:rFonts w:ascii="Arial" w:hAnsi="Arial" w:cs="Arial"/>
@@ -8848,6 +9004,7 @@
           <w:rFonts w:ascii="Arial" w:hAnsi="Arial" w:cs="Arial"/>
           <w:i/>
         </w:rPr>
+        <w:lastRenderedPageBreak/>
         <w:t xml:space="preserve">  </w:t>
       </w:r>
       <w:r>
@@ -8955,16 +9112,6 @@
 </file>
 
 <file path=word/footer1.xml><?xml version="1.0" encoding="utf-8"?>
-<w:ftr xmlns:wpc="http://schemas.microsoft.com/office/word/2010/wordprocessingCanvas" xmlns:mc="http://schemas.openxmlformats.org/markup-compatibility/2006" xmlns:o="urn:schemas-microsoft-com:office:office" xmlns:r="http://schemas.openxmlformats.org/officeDocument/2006/relationships" xmlns:m="http://schemas.openxmlformats.org/officeDocument/2006/math" xmlns:v="urn:schemas-microsoft-com:vml" xmlns:wp14="http://schemas.microsoft.com/office/word/2010/wordprocessingDrawing" xmlns:wp="http://schemas.openxmlformats.org/drawingml/2006/wordprocessingDrawing" xmlns:w10="urn:schemas-microsoft-com:office:word" xmlns:w="http://schemas.openxmlformats.org/wordprocessingml/2006/main" xmlns:w14="http://schemas.microsoft.com/office/word/2010/wordml" xmlns:w15="http://schemas.microsoft.com/office/word/2012/wordml" xmlns:wpg="http://schemas.microsoft.com/office/word/2010/wordprocessingGroup" xmlns:wpi="http://schemas.microsoft.com/office/word/2010/wordprocessingInk" xmlns:wne="http://schemas.microsoft.com/office/word/2006/wordml" xmlns:wps="http://schemas.microsoft.com/office/word/2010/wordprocessingShape" mc:Ignorable="w14 w15 wp14">
-  <w:p>
-    <w:pPr>
-      <w:pStyle w:val="Footer"/>
-    </w:pPr>
-  </w:p>
-</w:ftr>
-</file>
-
-<file path=word/footer2.xml><?xml version="1.0" encoding="utf-8"?>
 <w:ftr xmlns:wpc="http://schemas.microsoft.com/office/word/2010/wordprocessingCanvas" xmlns:mc="http://schemas.openxmlformats.org/markup-compatibility/2006" xmlns:o="urn:schemas-microsoft-com:office:office" xmlns:r="http://schemas.openxmlformats.org/officeDocument/2006/relationships" xmlns:m="http://schemas.openxmlformats.org/officeDocument/2006/math" xmlns:v="urn:schemas-microsoft-com:vml" xmlns:wp14="http://schemas.microsoft.com/office/word/2010/wordprocessingDrawing" xmlns:wp="http://schemas.openxmlformats.org/drawingml/2006/wordprocessingDrawing" xmlns:w10="urn:schemas-microsoft-com:office:word" xmlns:w="http://schemas.openxmlformats.org/wordprocessingml/2006/main" xmlns:w14="http://schemas.microsoft.com/office/word/2010/wordml" xmlns:w15="http://schemas.microsoft.com/office/word/2012/wordml" xmlns:wpg="http://schemas.microsoft.com/office/word/2010/wordprocessingGroup" xmlns:wpi="http://schemas.microsoft.com/office/word/2010/wordprocessingInk" xmlns:wne="http://schemas.microsoft.com/office/word/2006/wordml" xmlns:wps="http://schemas.microsoft.com/office/word/2010/wordprocessingShape" mc:Ignorable="w14 w15 wp14">
   <w:sdt>
     <w:sdtPr>
@@ -9025,7 +9172,7 @@
                 <w:bCs/>
                 <w:noProof/>
               </w:rPr>
-              <w:t>1</w:t>
+              <w:t>10</w:t>
             </w:r>
             <w:r>
               <w:rPr>
@@ -9070,7 +9217,7 @@
                 <w:bCs/>
                 <w:noProof/>
               </w:rPr>
-              <w:t>9</w:t>
+              <w:t>10</w:t>
             </w:r>
             <w:r>
               <w:rPr>
@@ -9094,16 +9241,6 @@
 </w:ftr>
 </file>
 
-<file path=word/footer3.xml><?xml version="1.0" encoding="utf-8"?>
-<w:ftr xmlns:wpc="http://schemas.microsoft.com/office/word/2010/wordprocessingCanvas" xmlns:mc="http://schemas.openxmlformats.org/markup-compatibility/2006" xmlns:o="urn:schemas-microsoft-com:office:office" xmlns:r="http://schemas.openxmlformats.org/officeDocument/2006/relationships" xmlns:m="http://schemas.openxmlformats.org/officeDocument/2006/math" xmlns:v="urn:schemas-microsoft-com:vml" xmlns:wp14="http://schemas.microsoft.com/office/word/2010/wordprocessingDrawing" xmlns:wp="http://schemas.openxmlformats.org/drawingml/2006/wordprocessingDrawing" xmlns:w10="urn:schemas-microsoft-com:office:word" xmlns:w="http://schemas.openxmlformats.org/wordprocessingml/2006/main" xmlns:w14="http://schemas.microsoft.com/office/word/2010/wordml" xmlns:w15="http://schemas.microsoft.com/office/word/2012/wordml" xmlns:wpg="http://schemas.microsoft.com/office/word/2010/wordprocessingGroup" xmlns:wpi="http://schemas.microsoft.com/office/word/2010/wordprocessingInk" xmlns:wne="http://schemas.microsoft.com/office/word/2006/wordml" xmlns:wps="http://schemas.microsoft.com/office/word/2010/wordprocessingShape" mc:Ignorable="w14 w15 wp14">
-  <w:p>
-    <w:pPr>
-      <w:pStyle w:val="Footer"/>
-    </w:pPr>
-  </w:p>
-</w:ftr>
-</file>
-
 <file path=word/footnotes.xml><?xml version="1.0" encoding="utf-8"?>
 <w:footnotes xmlns:wpc="http://schemas.microsoft.com/office/word/2010/wordprocessingCanvas" xmlns:mc="http://schemas.openxmlformats.org/markup-compatibility/2006" xmlns:o="urn:schemas-microsoft-com:office:office" xmlns:r="http://schemas.openxmlformats.org/officeDocument/2006/relationships" xmlns:m="http://schemas.openxmlformats.org/officeDocument/2006/math" xmlns:v="urn:schemas-microsoft-com:vml" xmlns:wp14="http://schemas.microsoft.com/office/word/2010/wordprocessingDrawing" xmlns:wp="http://schemas.openxmlformats.org/drawingml/2006/wordprocessingDrawing" xmlns:w10="urn:schemas-microsoft-com:office:word" xmlns:w="http://schemas.openxmlformats.org/wordprocessingml/2006/main" xmlns:w14="http://schemas.microsoft.com/office/word/2010/wordml" xmlns:w15="http://schemas.microsoft.com/office/word/2012/wordml" xmlns:wpg="http://schemas.microsoft.com/office/word/2010/wordprocessingGroup" xmlns:wpi="http://schemas.microsoft.com/office/word/2010/wordprocessingInk" xmlns:wne="http://schemas.microsoft.com/office/word/2006/wordml" xmlns:wps="http://schemas.microsoft.com/office/word/2010/wordprocessingShape" mc:Ignorable="w14 w15 wp14">
   <w:footnote w:type="separator" w:id="-1">
@@ -9161,41 +9298,22 @@
   <w:p>
     <w:pPr>
       <w:pStyle w:val="Header"/>
-    </w:pPr>
-  </w:p>
-</w:hdr>
-</file>
-
-<file path=word/header2.xml><?xml version="1.0" encoding="utf-8"?>
-<w:hdr xmlns:wpc="http://schemas.microsoft.com/office/word/2010/wordprocessingCanvas" xmlns:mc="http://schemas.openxmlformats.org/markup-compatibility/2006" xmlns:o="urn:schemas-microsoft-com:office:office" xmlns:r="http://schemas.openxmlformats.org/officeDocument/2006/relationships" xmlns:m="http://schemas.openxmlformats.org/officeDocument/2006/math" xmlns:v="urn:schemas-microsoft-com:vml" xmlns:wp14="http://schemas.microsoft.com/office/word/2010/wordprocessingDrawing" xmlns:wp="http://schemas.openxmlformats.org/drawingml/2006/wordprocessingDrawing" xmlns:w10="urn:schemas-microsoft-com:office:word" xmlns:w="http://schemas.openxmlformats.org/wordprocessingml/2006/main" xmlns:w14="http://schemas.microsoft.com/office/word/2010/wordml" xmlns:w15="http://schemas.microsoft.com/office/word/2012/wordml" xmlns:wpg="http://schemas.microsoft.com/office/word/2010/wordprocessingGroup" xmlns:wpi="http://schemas.microsoft.com/office/word/2010/wordprocessingInk" xmlns:wne="http://schemas.microsoft.com/office/word/2006/wordml" xmlns:wps="http://schemas.microsoft.com/office/word/2010/wordprocessingShape" mc:Ignorable="w14 w15 wp14">
-  <w:p>
-    <w:pPr>
-      <w:pStyle w:val="Header"/>
       <w:jc w:val="center"/>
     </w:pPr>
     <w:r>
       <w:t>DRAFT   2015.08.</w:t>
     </w:r>
     <w:r>
-      <w:t>24</w:t>
+      <w:t>2</w:t>
     </w:r>
-    <w:bookmarkStart w:id="0" w:name="_GoBack"/>
-    <w:bookmarkEnd w:id="0"/>
+    <w:r>
+      <w:t>5</w:t>
+    </w:r>
   </w:p>
   <w:p>
     <w:pPr>
       <w:pStyle w:val="Header"/>
       <w:jc w:val="center"/>
-    </w:pPr>
-  </w:p>
-</w:hdr>
-</file>
-
-<file path=word/header3.xml><?xml version="1.0" encoding="utf-8"?>
-<w:hdr xmlns:wpc="http://schemas.microsoft.com/office/word/2010/wordprocessingCanvas" xmlns:mc="http://schemas.openxmlformats.org/markup-compatibility/2006" xmlns:o="urn:schemas-microsoft-com:office:office" xmlns:r="http://schemas.openxmlformats.org/officeDocument/2006/relationships" xmlns:m="http://schemas.openxmlformats.org/officeDocument/2006/math" xmlns:v="urn:schemas-microsoft-com:vml" xmlns:wp14="http://schemas.microsoft.com/office/word/2010/wordprocessingDrawing" xmlns:wp="http://schemas.openxmlformats.org/drawingml/2006/wordprocessingDrawing" xmlns:w10="urn:schemas-microsoft-com:office:word" xmlns:w="http://schemas.openxmlformats.org/wordprocessingml/2006/main" xmlns:w14="http://schemas.microsoft.com/office/word/2010/wordml" xmlns:w15="http://schemas.microsoft.com/office/word/2012/wordml" xmlns:wpg="http://schemas.microsoft.com/office/word/2010/wordprocessingGroup" xmlns:wpi="http://schemas.microsoft.com/office/word/2010/wordprocessingInk" xmlns:wne="http://schemas.microsoft.com/office/word/2006/wordml" xmlns:wps="http://schemas.microsoft.com/office/word/2010/wordprocessingShape" mc:Ignorable="w14 w15 wp14">
-  <w:p>
-    <w:pPr>
-      <w:pStyle w:val="Header"/>
     </w:pPr>
   </w:p>
 </w:hdr>
@@ -16835,11 +16953,11 @@
           <c:showPercent val="0"/>
           <c:showBubbleSize val="0"/>
         </c:dLbls>
-        <c:axId val="968287728"/>
-        <c:axId val="968280656"/>
+        <c:axId val="-128325312"/>
+        <c:axId val="-311006528"/>
       </c:scatterChart>
       <c:valAx>
-        <c:axId val="968287728"/>
+        <c:axId val="-128325312"/>
         <c:scaling>
           <c:orientation val="minMax"/>
         </c:scaling>
@@ -16899,12 +17017,12 @@
             <a:endParaRPr lang="en-US"/>
           </a:p>
         </c:txPr>
-        <c:crossAx val="968280656"/>
+        <c:crossAx val="-311006528"/>
         <c:crosses val="autoZero"/>
         <c:crossBetween val="midCat"/>
       </c:valAx>
       <c:valAx>
-        <c:axId val="968280656"/>
+        <c:axId val="-311006528"/>
         <c:scaling>
           <c:orientation val="minMax"/>
         </c:scaling>
@@ -16992,7 +17110,7 @@
             <a:endParaRPr lang="en-US"/>
           </a:p>
         </c:txPr>
-        <c:crossAx val="968287728"/>
+        <c:crossAx val="-128325312"/>
         <c:crosses val="autoZero"/>
         <c:crossBetween val="midCat"/>
       </c:valAx>
@@ -19527,11 +19645,11 @@
           <c:showPercent val="0"/>
           <c:showBubbleSize val="0"/>
         </c:dLbls>
-        <c:axId val="968283920"/>
-        <c:axId val="968284464"/>
+        <c:axId val="-311000000"/>
+        <c:axId val="-311002720"/>
       </c:scatterChart>
       <c:valAx>
-        <c:axId val="968283920"/>
+        <c:axId val="-311000000"/>
         <c:scaling>
           <c:orientation val="minMax"/>
         </c:scaling>
@@ -19583,12 +19701,12 @@
             <a:endParaRPr lang="en-US"/>
           </a:p>
         </c:txPr>
-        <c:crossAx val="968284464"/>
+        <c:crossAx val="-311002720"/>
         <c:crosses val="autoZero"/>
         <c:crossBetween val="midCat"/>
       </c:valAx>
       <c:valAx>
-        <c:axId val="968284464"/>
+        <c:axId val="-311002720"/>
         <c:scaling>
           <c:orientation val="minMax"/>
         </c:scaling>
@@ -19672,7 +19790,7 @@
             <a:endParaRPr lang="en-US"/>
           </a:p>
         </c:txPr>
-        <c:crossAx val="968283920"/>
+        <c:crossAx val="-311000000"/>
         <c:crosses val="autoZero"/>
         <c:crossBetween val="midCat"/>
       </c:valAx>
@@ -21066,11 +21184,11 @@
         </c:dLbls>
         <c:marker val="1"/>
         <c:smooth val="0"/>
-        <c:axId val="884424208"/>
-        <c:axId val="884424752"/>
+        <c:axId val="-311003808"/>
+        <c:axId val="-311000544"/>
       </c:lineChart>
       <c:catAx>
-        <c:axId val="884424208"/>
+        <c:axId val="-311003808"/>
         <c:scaling>
           <c:orientation val="minMax"/>
         </c:scaling>
@@ -21182,7 +21300,7 @@
             <a:endParaRPr lang="en-US"/>
           </a:p>
         </c:txPr>
-        <c:crossAx val="884424752"/>
+        <c:crossAx val="-311000544"/>
         <c:crosses val="autoZero"/>
         <c:auto val="1"/>
         <c:lblAlgn val="ctr"/>
@@ -21190,7 +21308,7 @@
         <c:noMultiLvlLbl val="0"/>
       </c:catAx>
       <c:valAx>
-        <c:axId val="884424752"/>
+        <c:axId val="-311000544"/>
         <c:scaling>
           <c:orientation val="minMax"/>
         </c:scaling>
@@ -21310,7 +21428,7 @@
             <a:endParaRPr lang="en-US"/>
           </a:p>
         </c:txPr>
-        <c:crossAx val="884424208"/>
+        <c:crossAx val="-311003808"/>
         <c:crosses val="autoZero"/>
         <c:crossBetween val="between"/>
       </c:valAx>
@@ -22339,11 +22457,11 @@
         </c:dLbls>
         <c:marker val="1"/>
         <c:smooth val="0"/>
-        <c:axId val="969844000"/>
-        <c:axId val="969833120"/>
+        <c:axId val="-311005440"/>
+        <c:axId val="-311004896"/>
       </c:lineChart>
       <c:catAx>
-        <c:axId val="969844000"/>
+        <c:axId val="-311005440"/>
         <c:scaling>
           <c:orientation val="minMax"/>
         </c:scaling>
@@ -22449,7 +22567,7 @@
             <a:endParaRPr lang="en-US"/>
           </a:p>
         </c:txPr>
-        <c:crossAx val="969833120"/>
+        <c:crossAx val="-311004896"/>
         <c:crosses val="autoZero"/>
         <c:auto val="1"/>
         <c:lblAlgn val="ctr"/>
@@ -22457,7 +22575,7 @@
         <c:noMultiLvlLbl val="0"/>
       </c:catAx>
       <c:valAx>
-        <c:axId val="969833120"/>
+        <c:axId val="-311004896"/>
         <c:scaling>
           <c:orientation val="minMax"/>
         </c:scaling>
@@ -22571,7 +22689,7 @@
             <a:endParaRPr lang="en-US"/>
           </a:p>
         </c:txPr>
-        <c:crossAx val="969844000"/>
+        <c:crossAx val="-311005440"/>
         <c:crosses val="autoZero"/>
         <c:crossBetween val="between"/>
       </c:valAx>
@@ -24046,7 +24164,7 @@
 </file>
 
 <file path=customXml/itemProps1.xml><?xml version="1.0" encoding="utf-8"?>
-<ds:datastoreItem xmlns:ds="http://schemas.openxmlformats.org/officeDocument/2006/customXml" ds:itemID="{7CE823CD-71F2-4CEA-80A0-C033924075BD}">
+<ds:datastoreItem xmlns:ds="http://schemas.openxmlformats.org/officeDocument/2006/customXml" ds:itemID="{B7C6AA11-363E-4783-BE59-B7CEB45F724A}">
   <ds:schemaRefs>
     <ds:schemaRef ds:uri="http://schemas.openxmlformats.org/officeDocument/2006/bibliography"/>
   </ds:schemaRefs>

</xml_diff>

<commit_message>
fix typos paper v26
</commit_message>
<xml_diff>
--- a/word/OilSandsPaper_V26.docx
+++ b/word/OilSandsPaper_V26.docx
@@ -59,25 +59,7 @@
           <w:sz w:val="24"/>
           <w:szCs w:val="41"/>
         </w:rPr>
-        <w:t xml:space="preserve">And The Potential </w:t>
-      </w:r>
-      <w:proofErr w:type="gramStart"/>
-      <w:r>
-        <w:rPr>
-          <w:rFonts w:ascii="Arial" w:hAnsi="Arial" w:cs="Arial"/>
-          <w:sz w:val="24"/>
-          <w:szCs w:val="41"/>
-        </w:rPr>
-        <w:t>For</w:t>
-      </w:r>
-      <w:proofErr w:type="gramEnd"/>
-      <w:r>
-        <w:rPr>
-          <w:rFonts w:ascii="Arial" w:hAnsi="Arial" w:cs="Arial"/>
-          <w:sz w:val="24"/>
-          <w:szCs w:val="41"/>
-        </w:rPr>
-        <w:t xml:space="preserve"> Positive Impact On The Decision </w:t>
+        <w:t xml:space="preserve">And The Potential For Positive Impact On The Decision </w:t>
       </w:r>
       <w:r>
         <w:rPr>
@@ -383,16 +365,8 @@
         <w:rPr>
           <w:rFonts w:ascii="Arial" w:hAnsi="Arial" w:cs="Arial"/>
         </w:rPr>
-        <w:t xml:space="preserve"> </w:t>
-      </w:r>
-      <w:proofErr w:type="spellStart"/>
-      <w:r>
-        <w:rPr>
-          <w:rFonts w:ascii="Arial" w:hAnsi="Arial" w:cs="Arial"/>
-        </w:rPr>
-        <w:t>Paiva</w:t>
-      </w:r>
-      <w:proofErr w:type="spellEnd"/>
+        <w:t xml:space="preserve"> Paiva</w:t>
+      </w:r>
       <w:r>
         <w:rPr>
           <w:rFonts w:ascii="Arial" w:hAnsi="Arial" w:cs="Arial"/>
@@ -507,23 +481,13 @@
           <w:docGrid w:linePitch="360"/>
         </w:sectPr>
       </w:pPr>
-      <w:proofErr w:type="spellStart"/>
       <w:r>
         <w:rPr>
           <w:rFonts w:ascii="Arial" w:hAnsi="Arial" w:cs="Arial"/>
           <w:color w:val="000000"/>
           <w:shd w:val="clear" w:color="auto" w:fill="FFFFFF"/>
         </w:rPr>
-        <w:t>Unifor</w:t>
-      </w:r>
-      <w:proofErr w:type="spellEnd"/>
-      <w:r>
-        <w:rPr>
-          <w:rFonts w:ascii="Arial" w:hAnsi="Arial" w:cs="Arial"/>
-          <w:color w:val="000000"/>
-          <w:shd w:val="clear" w:color="auto" w:fill="FFFFFF"/>
-        </w:rPr>
-        <w:t xml:space="preserve"> Windsor Regional Environment Council</w:t>
+        <w:t>Unifor Windsor Regional Environment Council</w:t>
       </w:r>
     </w:p>
     <w:p>
@@ -847,14 +811,7 @@
         <w:rPr>
           <w:rFonts w:ascii="Arial" w:hAnsi="Arial" w:cs="Arial"/>
         </w:rPr>
-        <w:t xml:space="preserve">All parties must agree however, that the Energy </w:t>
-      </w:r>
-      <w:commentRangeStart w:id="1"/>
-      <w:r>
-        <w:rPr>
-          <w:rFonts w:ascii="Arial" w:hAnsi="Arial" w:cs="Arial"/>
-        </w:rPr>
-        <w:t>Return on Investment (</w:t>
+        <w:t>All parties must agree however, that the Energy Return on Investment (</w:t>
       </w:r>
       <w:r>
         <w:rPr>
@@ -891,13 +848,6 @@
           <w:rFonts w:ascii="Arial" w:hAnsi="Arial" w:cs="Arial"/>
         </w:rPr>
         <w:t xml:space="preserve">. </w:t>
-      </w:r>
-      <w:commentRangeEnd w:id="1"/>
-      <w:r>
-        <w:rPr>
-          <w:rStyle w:val="CommentReference"/>
-        </w:rPr>
-        <w:commentReference w:id="1"/>
       </w:r>
     </w:p>
     <w:p>
@@ -928,7 +878,7 @@
           <w:szCs w:val="24"/>
         </w:rPr>
       </w:pPr>
-      <w:bookmarkStart w:id="2" w:name="_Toc427252318"/>
+      <w:bookmarkStart w:id="1" w:name="_Toc427252318"/>
       <w:r>
         <w:rPr>
           <w:rFonts w:ascii="Arial" w:hAnsi="Arial" w:cs="Arial"/>
@@ -948,7 +898,7 @@
         </w:rPr>
         <w:t xml:space="preserve"> Method</w:t>
       </w:r>
-      <w:bookmarkEnd w:id="2"/>
+      <w:bookmarkEnd w:id="1"/>
     </w:p>
     <w:p>
       <w:pPr>
@@ -1171,18 +1121,8 @@
                 <w:color w:val="000000"/>
                 <w:lang w:eastAsia="en-CA"/>
               </w:rPr>
-              <w:t>US$3.75/</w:t>
+              <w:t>US$3.75/bbl</w:t>
             </w:r>
-            <w:proofErr w:type="spellStart"/>
-            <w:r>
-              <w:rPr>
-                <w:rFonts w:ascii="Arial" w:eastAsia="Times New Roman" w:hAnsi="Arial" w:cs="Arial"/>
-                <w:color w:val="000000"/>
-                <w:lang w:eastAsia="en-CA"/>
-              </w:rPr>
-              <w:t>bbl</w:t>
-            </w:r>
-            <w:proofErr w:type="spellEnd"/>
           </w:p>
         </w:tc>
         <w:tc>
@@ -1199,13 +1139,8 @@
               </w:rPr>
             </w:pPr>
             <w:r>
-              <w:t>$0.05/</w:t>
+              <w:t>$0.05/kWhr</w:t>
             </w:r>
-            <w:proofErr w:type="spellStart"/>
-            <w:r>
-              <w:t>kWhr</w:t>
-            </w:r>
-            <w:proofErr w:type="spellEnd"/>
           </w:p>
         </w:tc>
         <w:tc>
@@ -1228,13 +1163,8 @@
               <w:t>7</w:t>
             </w:r>
             <w:r>
-              <w:t>/</w:t>
+              <w:t>/kWhr</w:t>
             </w:r>
-            <w:proofErr w:type="spellStart"/>
-            <w:r>
-              <w:t>kWhr</w:t>
-            </w:r>
-            <w:proofErr w:type="spellEnd"/>
           </w:p>
         </w:tc>
       </w:tr>
@@ -1261,34 +1191,8 @@
                 <w:color w:val="000000"/>
                 <w:lang w:eastAsia="en-CA"/>
               </w:rPr>
-              <w:t>US</w:t>
+              <w:t>US$7.5/bbl</w:t>
             </w:r>
-            <w:r>
-              <w:rPr>
-                <w:rFonts w:ascii="Arial" w:eastAsia="Times New Roman" w:hAnsi="Arial" w:cs="Arial"/>
-                <w:color w:val="000000"/>
-                <w:lang w:eastAsia="en-CA"/>
-              </w:rPr>
-              <w:t>$7.5</w:t>
-            </w:r>
-            <w:r>
-              <w:rPr>
-                <w:rFonts w:ascii="Arial" w:eastAsia="Times New Roman" w:hAnsi="Arial" w:cs="Arial"/>
-                <w:color w:val="000000"/>
-                <w:lang w:eastAsia="en-CA"/>
-              </w:rPr>
-              <w:t>/</w:t>
-            </w:r>
-            <w:proofErr w:type="spellStart"/>
-            <w:r>
-              <w:rPr>
-                <w:rFonts w:ascii="Arial" w:eastAsia="Times New Roman" w:hAnsi="Arial" w:cs="Arial"/>
-                <w:color w:val="000000"/>
-                <w:lang w:eastAsia="en-CA"/>
-              </w:rPr>
-              <w:t>bbl</w:t>
-            </w:r>
-            <w:proofErr w:type="spellEnd"/>
           </w:p>
         </w:tc>
         <w:tc>
@@ -1305,13 +1209,8 @@
               </w:rPr>
             </w:pPr>
             <w:r>
-              <w:t>$0.05/</w:t>
+              <w:t>$0.05/kWhr</w:t>
             </w:r>
-            <w:proofErr w:type="spellStart"/>
-            <w:r>
-              <w:t>kWhr</w:t>
-            </w:r>
-            <w:proofErr w:type="spellEnd"/>
           </w:p>
         </w:tc>
         <w:tc>
@@ -1334,13 +1233,8 @@
               <w:t>7</w:t>
             </w:r>
             <w:r>
-              <w:t>/</w:t>
+              <w:t>/kWhr</w:t>
             </w:r>
-            <w:proofErr w:type="spellStart"/>
-            <w:r>
-              <w:t>kWhr</w:t>
-            </w:r>
-            <w:proofErr w:type="spellEnd"/>
           </w:p>
         </w:tc>
       </w:tr>
@@ -1367,34 +1261,8 @@
                 <w:color w:val="000000"/>
                 <w:lang w:eastAsia="en-CA"/>
               </w:rPr>
-              <w:t>US$</w:t>
+              <w:t>US$11.25/bbl</w:t>
             </w:r>
-            <w:r>
-              <w:rPr>
-                <w:rFonts w:ascii="Arial" w:eastAsia="Times New Roman" w:hAnsi="Arial" w:cs="Arial"/>
-                <w:color w:val="000000"/>
-                <w:lang w:eastAsia="en-CA"/>
-              </w:rPr>
-              <w:t>11.25</w:t>
-            </w:r>
-            <w:r>
-              <w:rPr>
-                <w:rFonts w:ascii="Arial" w:eastAsia="Times New Roman" w:hAnsi="Arial" w:cs="Arial"/>
-                <w:color w:val="000000"/>
-                <w:lang w:eastAsia="en-CA"/>
-              </w:rPr>
-              <w:t>/</w:t>
-            </w:r>
-            <w:proofErr w:type="spellStart"/>
-            <w:r>
-              <w:rPr>
-                <w:rFonts w:ascii="Arial" w:eastAsia="Times New Roman" w:hAnsi="Arial" w:cs="Arial"/>
-                <w:color w:val="000000"/>
-                <w:lang w:eastAsia="en-CA"/>
-              </w:rPr>
-              <w:t>bbl</w:t>
-            </w:r>
-            <w:proofErr w:type="spellEnd"/>
           </w:p>
         </w:tc>
         <w:tc>
@@ -1411,13 +1279,8 @@
               </w:rPr>
             </w:pPr>
             <w:r>
-              <w:t>$0.05/</w:t>
+              <w:t>$0.05/kWhr</w:t>
             </w:r>
-            <w:proofErr w:type="spellStart"/>
-            <w:r>
-              <w:t>kWhr</w:t>
-            </w:r>
-            <w:proofErr w:type="spellEnd"/>
           </w:p>
         </w:tc>
         <w:tc>
@@ -1440,13 +1303,8 @@
               <w:t>7</w:t>
             </w:r>
             <w:r>
-              <w:t>/</w:t>
+              <w:t>/kWhr</w:t>
             </w:r>
-            <w:proofErr w:type="spellStart"/>
-            <w:r>
-              <w:t>kWhr</w:t>
-            </w:r>
-            <w:proofErr w:type="spellEnd"/>
           </w:p>
         </w:tc>
       </w:tr>
@@ -1473,34 +1331,8 @@
                 <w:color w:val="000000"/>
                 <w:lang w:eastAsia="en-CA"/>
               </w:rPr>
-              <w:t>US$</w:t>
+              <w:t>US$15/bbl</w:t>
             </w:r>
-            <w:r>
-              <w:rPr>
-                <w:rFonts w:ascii="Arial" w:eastAsia="Times New Roman" w:hAnsi="Arial" w:cs="Arial"/>
-                <w:color w:val="000000"/>
-                <w:lang w:eastAsia="en-CA"/>
-              </w:rPr>
-              <w:t>15</w:t>
-            </w:r>
-            <w:r>
-              <w:rPr>
-                <w:rFonts w:ascii="Arial" w:eastAsia="Times New Roman" w:hAnsi="Arial" w:cs="Arial"/>
-                <w:color w:val="000000"/>
-                <w:lang w:eastAsia="en-CA"/>
-              </w:rPr>
-              <w:t>/</w:t>
-            </w:r>
-            <w:proofErr w:type="spellStart"/>
-            <w:r>
-              <w:rPr>
-                <w:rFonts w:ascii="Arial" w:eastAsia="Times New Roman" w:hAnsi="Arial" w:cs="Arial"/>
-                <w:color w:val="000000"/>
-                <w:lang w:eastAsia="en-CA"/>
-              </w:rPr>
-              <w:t>bbl</w:t>
-            </w:r>
-            <w:proofErr w:type="spellEnd"/>
           </w:p>
         </w:tc>
         <w:tc>
@@ -1517,13 +1349,8 @@
               </w:rPr>
             </w:pPr>
             <w:r>
-              <w:t>$0.05/</w:t>
+              <w:t>$0.05/kWhr</w:t>
             </w:r>
-            <w:proofErr w:type="spellStart"/>
-            <w:r>
-              <w:t>kWhr</w:t>
-            </w:r>
-            <w:proofErr w:type="spellEnd"/>
           </w:p>
         </w:tc>
         <w:tc>
@@ -1546,13 +1373,8 @@
               <w:t>7</w:t>
             </w:r>
             <w:r>
-              <w:t>/</w:t>
+              <w:t>/kWhr</w:t>
             </w:r>
-            <w:proofErr w:type="spellStart"/>
-            <w:r>
-              <w:t>kWhr</w:t>
-            </w:r>
-            <w:proofErr w:type="spellEnd"/>
           </w:p>
         </w:tc>
       </w:tr>
@@ -1579,34 +1401,8 @@
                 <w:color w:val="000000"/>
                 <w:lang w:eastAsia="en-CA"/>
               </w:rPr>
-              <w:t>US$</w:t>
+              <w:t>US$18.75/bbl</w:t>
             </w:r>
-            <w:r>
-              <w:rPr>
-                <w:rFonts w:ascii="Arial" w:eastAsia="Times New Roman" w:hAnsi="Arial" w:cs="Arial"/>
-                <w:color w:val="000000"/>
-                <w:lang w:eastAsia="en-CA"/>
-              </w:rPr>
-              <w:t>18</w:t>
-            </w:r>
-            <w:r>
-              <w:rPr>
-                <w:rFonts w:ascii="Arial" w:eastAsia="Times New Roman" w:hAnsi="Arial" w:cs="Arial"/>
-                <w:color w:val="000000"/>
-                <w:lang w:eastAsia="en-CA"/>
-              </w:rPr>
-              <w:t>.75/</w:t>
-            </w:r>
-            <w:proofErr w:type="spellStart"/>
-            <w:r>
-              <w:rPr>
-                <w:rFonts w:ascii="Arial" w:eastAsia="Times New Roman" w:hAnsi="Arial" w:cs="Arial"/>
-                <w:color w:val="000000"/>
-                <w:lang w:eastAsia="en-CA"/>
-              </w:rPr>
-              <w:t>bbl</w:t>
-            </w:r>
-            <w:proofErr w:type="spellEnd"/>
           </w:p>
         </w:tc>
         <w:tc>
@@ -1623,13 +1419,8 @@
               </w:rPr>
             </w:pPr>
             <w:r>
-              <w:t>$0.05/</w:t>
+              <w:t>$0.05/kWhr</w:t>
             </w:r>
-            <w:proofErr w:type="spellStart"/>
-            <w:r>
-              <w:t>kWhr</w:t>
-            </w:r>
-            <w:proofErr w:type="spellEnd"/>
           </w:p>
         </w:tc>
         <w:tc>
@@ -1652,13 +1443,8 @@
               <w:t>7</w:t>
             </w:r>
             <w:r>
-              <w:t>/</w:t>
+              <w:t>/kWhr</w:t>
             </w:r>
-            <w:proofErr w:type="spellStart"/>
-            <w:r>
-              <w:t>kWhr</w:t>
-            </w:r>
-            <w:proofErr w:type="spellEnd"/>
           </w:p>
         </w:tc>
       </w:tr>
@@ -1685,50 +1471,8 @@
                 <w:color w:val="000000"/>
                 <w:lang w:eastAsia="en-CA"/>
               </w:rPr>
-              <w:t>US$</w:t>
+              <w:t>US$22.5/bbl</w:t>
             </w:r>
-            <w:r>
-              <w:rPr>
-                <w:rFonts w:ascii="Arial" w:eastAsia="Times New Roman" w:hAnsi="Arial" w:cs="Arial"/>
-                <w:color w:val="000000"/>
-                <w:lang w:eastAsia="en-CA"/>
-              </w:rPr>
-              <w:t>22</w:t>
-            </w:r>
-            <w:r>
-              <w:rPr>
-                <w:rFonts w:ascii="Arial" w:eastAsia="Times New Roman" w:hAnsi="Arial" w:cs="Arial"/>
-                <w:color w:val="000000"/>
-                <w:lang w:eastAsia="en-CA"/>
-              </w:rPr>
-              <w:t>.</w:t>
-            </w:r>
-            <w:r>
-              <w:rPr>
-                <w:rFonts w:ascii="Arial" w:eastAsia="Times New Roman" w:hAnsi="Arial" w:cs="Arial"/>
-                <w:color w:val="000000"/>
-                <w:lang w:eastAsia="en-CA"/>
-              </w:rPr>
-              <w:t>5</w:t>
-            </w:r>
-            <w:r>
-              <w:rPr>
-                <w:rFonts w:ascii="Arial" w:eastAsia="Times New Roman" w:hAnsi="Arial" w:cs="Arial"/>
-                <w:color w:val="000000"/>
-                <w:lang w:eastAsia="en-CA"/>
-              </w:rPr>
-              <w:t>/</w:t>
-            </w:r>
-            <w:proofErr w:type="spellStart"/>
-            <w:r>
-              <w:rPr>
-                <w:rFonts w:ascii="Arial" w:eastAsia="Times New Roman" w:hAnsi="Arial" w:cs="Arial"/>
-                <w:color w:val="000000"/>
-                <w:lang w:eastAsia="en-CA"/>
-              </w:rPr>
-              <w:t>bbl</w:t>
-            </w:r>
-            <w:proofErr w:type="spellEnd"/>
           </w:p>
         </w:tc>
         <w:tc>
@@ -1745,13 +1489,8 @@
               </w:rPr>
             </w:pPr>
             <w:r>
-              <w:t>$0.05/</w:t>
+              <w:t>$0.05/kWhr</w:t>
             </w:r>
-            <w:proofErr w:type="spellStart"/>
-            <w:r>
-              <w:t>kWhr</w:t>
-            </w:r>
-            <w:proofErr w:type="spellEnd"/>
           </w:p>
         </w:tc>
         <w:tc>
@@ -1774,13 +1513,8 @@
               <w:t>7</w:t>
             </w:r>
             <w:r>
-              <w:t>/</w:t>
+              <w:t>/kWhr</w:t>
             </w:r>
-            <w:proofErr w:type="spellStart"/>
-            <w:r>
-              <w:t>kWhr</w:t>
-            </w:r>
-            <w:proofErr w:type="spellEnd"/>
           </w:p>
         </w:tc>
       </w:tr>
@@ -2491,21 +2225,7 @@
               <w:rPr>
                 <w:rFonts w:ascii="Arial" w:hAnsi="Arial" w:cs="Arial"/>
               </w:rPr>
-              <w:t>Average annual energy produced (</w:t>
-            </w:r>
-            <w:proofErr w:type="spellStart"/>
-            <w:r>
-              <w:rPr>
-                <w:rFonts w:ascii="Arial" w:hAnsi="Arial" w:cs="Arial"/>
-              </w:rPr>
-              <w:t>TWHr</w:t>
-            </w:r>
-            <w:proofErr w:type="spellEnd"/>
-            <w:r>
-              <w:rPr>
-                <w:rFonts w:ascii="Arial" w:hAnsi="Arial" w:cs="Arial"/>
-              </w:rPr>
-              <w:t xml:space="preserve">) </w:t>
+              <w:t xml:space="preserve">Average annual energy produced (TWHr) </w:t>
             </w:r>
           </w:p>
         </w:tc>
@@ -2573,23 +2293,7 @@
                 <w:rFonts w:ascii="Arial" w:hAnsi="Arial" w:cs="Arial"/>
                 <w:color w:val="000000"/>
               </w:rPr>
-              <w:t xml:space="preserve"> saved by not burning coal to produce energy generated by wind (</w:t>
-            </w:r>
-            <w:proofErr w:type="spellStart"/>
-            <w:r>
-              <w:rPr>
-                <w:rFonts w:ascii="Arial" w:hAnsi="Arial" w:cs="Arial"/>
-                <w:color w:val="000000"/>
-              </w:rPr>
-              <w:t>Megatonnes</w:t>
-            </w:r>
-            <w:proofErr w:type="spellEnd"/>
-            <w:r>
-              <w:rPr>
-                <w:rFonts w:ascii="Arial" w:hAnsi="Arial" w:cs="Arial"/>
-                <w:color w:val="000000"/>
-              </w:rPr>
-              <w:t>/</w:t>
+              <w:t xml:space="preserve"> saved by not burning coal to produce energy generated by wind (Megatonnes/</w:t>
             </w:r>
             <w:r>
               <w:rPr>
@@ -3077,7 +2781,7 @@
           <w:szCs w:val="24"/>
         </w:rPr>
       </w:pPr>
-      <w:bookmarkStart w:id="3" w:name="_Toc427252319"/>
+      <w:bookmarkStart w:id="2" w:name="_Toc427252319"/>
       <w:r>
         <w:rPr>
           <w:rFonts w:ascii="Arial" w:hAnsi="Arial" w:cs="Arial"/>
@@ -3096,7 +2800,7 @@
         </w:rPr>
         <w:t xml:space="preserve"> Results</w:t>
       </w:r>
-      <w:bookmarkEnd w:id="3"/>
+      <w:bookmarkEnd w:id="2"/>
     </w:p>
     <w:p>
       <w:pPr>
@@ -3274,21 +2978,7 @@
         <w:rPr>
           <w:rFonts w:ascii="Arial" w:hAnsi="Arial" w:cs="Arial"/>
         </w:rPr>
-        <w:t xml:space="preserve"> show different scenarios for different percentage of investments for US$75/</w:t>
-      </w:r>
-      <w:proofErr w:type="spellStart"/>
-      <w:r>
-        <w:rPr>
-          <w:rFonts w:ascii="Arial" w:hAnsi="Arial" w:cs="Arial"/>
-        </w:rPr>
-        <w:t>bbl</w:t>
-      </w:r>
-      <w:proofErr w:type="spellEnd"/>
-      <w:r>
-        <w:rPr>
-          <w:rFonts w:ascii="Arial" w:hAnsi="Arial" w:cs="Arial"/>
-        </w:rPr>
-        <w:t xml:space="preserve"> that will need to be considered by a more detailed investigation.  </w:t>
+        <w:t xml:space="preserve"> show different scenarios for different percentage of investments for US$75/bbl that will need to be considered by a more detailed investigation.  </w:t>
       </w:r>
     </w:p>
     <w:p>
@@ -3416,7 +3106,7 @@
             <wp:cNvGraphicFramePr/>
             <a:graphic xmlns:a="http://schemas.openxmlformats.org/drawingml/2006/main">
               <a:graphicData uri="http://schemas.openxmlformats.org/drawingml/2006/chart">
-                <c:chart xmlns:c="http://schemas.openxmlformats.org/drawingml/2006/chart" xmlns:r="http://schemas.openxmlformats.org/officeDocument/2006/relationships" r:id="rId12"/>
+                <c:chart xmlns:c="http://schemas.openxmlformats.org/drawingml/2006/chart" xmlns:r="http://schemas.openxmlformats.org/officeDocument/2006/relationships" r:id="rId10"/>
               </a:graphicData>
             </a:graphic>
           </wp:inline>
@@ -3614,7 +3304,7 @@
             <wp:cNvGraphicFramePr/>
             <a:graphic xmlns:a="http://schemas.openxmlformats.org/drawingml/2006/main">
               <a:graphicData uri="http://schemas.openxmlformats.org/drawingml/2006/chart">
-                <c:chart xmlns:c="http://schemas.openxmlformats.org/drawingml/2006/chart" xmlns:r="http://schemas.openxmlformats.org/officeDocument/2006/relationships" r:id="rId13"/>
+                <c:chart xmlns:c="http://schemas.openxmlformats.org/drawingml/2006/chart" xmlns:r="http://schemas.openxmlformats.org/officeDocument/2006/relationships" r:id="rId11"/>
               </a:graphicData>
             </a:graphic>
           </wp:inline>
@@ -3663,19 +3353,7 @@
         <w:rPr>
           <w:rFonts w:ascii="Arial" w:hAnsi="Arial" w:cs="Arial"/>
         </w:rPr>
-        <w:t xml:space="preserve">by Figure </w:t>
-      </w:r>
-      <w:r>
-        <w:rPr>
-          <w:rFonts w:ascii="Arial" w:hAnsi="Arial" w:cs="Arial"/>
-        </w:rPr>
-        <w:t>1</w:t>
-      </w:r>
-      <w:r>
-        <w:rPr>
-          <w:rFonts w:ascii="Arial" w:hAnsi="Arial" w:cs="Arial"/>
-        </w:rPr>
-        <w:t xml:space="preserve">. </w:t>
+        <w:t xml:space="preserve">by Figure 1. </w:t>
       </w:r>
     </w:p>
     <w:p>
@@ -3799,7 +3477,7 @@
             <wp:cNvGraphicFramePr/>
             <a:graphic xmlns:a="http://schemas.openxmlformats.org/drawingml/2006/main">
               <a:graphicData uri="http://schemas.openxmlformats.org/drawingml/2006/chart">
-                <c:chart xmlns:c="http://schemas.openxmlformats.org/drawingml/2006/chart" xmlns:r="http://schemas.openxmlformats.org/officeDocument/2006/relationships" r:id="rId14"/>
+                <c:chart xmlns:c="http://schemas.openxmlformats.org/drawingml/2006/chart" xmlns:r="http://schemas.openxmlformats.org/officeDocument/2006/relationships" r:id="rId12"/>
               </a:graphicData>
             </a:graphic>
           </wp:inline>
@@ -3917,7 +3595,7 @@
             <wp:cNvGraphicFramePr/>
             <a:graphic xmlns:a="http://schemas.openxmlformats.org/drawingml/2006/main">
               <a:graphicData uri="http://schemas.openxmlformats.org/drawingml/2006/chart">
-                <c:chart xmlns:c="http://schemas.openxmlformats.org/drawingml/2006/chart" xmlns:r="http://schemas.openxmlformats.org/officeDocument/2006/relationships" r:id="rId15"/>
+                <c:chart xmlns:c="http://schemas.openxmlformats.org/drawingml/2006/chart" xmlns:r="http://schemas.openxmlformats.org/officeDocument/2006/relationships" r:id="rId13"/>
               </a:graphicData>
             </a:graphic>
           </wp:inline>
@@ -4247,23 +3925,7 @@
                 <w:rFonts w:ascii="Arial" w:hAnsi="Arial" w:cs="Arial"/>
                 <w:b/>
               </w:rPr>
-              <w:t>($US/</w:t>
-            </w:r>
-            <w:proofErr w:type="spellStart"/>
-            <w:r>
-              <w:rPr>
-                <w:rFonts w:ascii="Arial" w:hAnsi="Arial" w:cs="Arial"/>
-                <w:b/>
-              </w:rPr>
-              <w:t>bbl</w:t>
-            </w:r>
-            <w:proofErr w:type="spellEnd"/>
-            <w:r>
-              <w:rPr>
-                <w:rFonts w:ascii="Arial" w:hAnsi="Arial" w:cs="Arial"/>
-                <w:b/>
-              </w:rPr>
-              <w:t>)</w:t>
+              <w:t>($US/bbl)</w:t>
             </w:r>
           </w:p>
         </w:tc>
@@ -4785,21 +4447,7 @@
         <w:rPr>
           <w:rFonts w:ascii="Arial" w:hAnsi="Arial" w:cs="Arial"/>
         </w:rPr>
-        <w:t xml:space="preserve"> offset for wind energy systems based on specific investment amounts ($US/</w:t>
-      </w:r>
-      <w:proofErr w:type="spellStart"/>
-      <w:r>
-        <w:rPr>
-          <w:rFonts w:ascii="Arial" w:hAnsi="Arial" w:cs="Arial"/>
-        </w:rPr>
-        <w:t>bbl</w:t>
-      </w:r>
-      <w:proofErr w:type="spellEnd"/>
-      <w:r>
-        <w:rPr>
-          <w:rFonts w:ascii="Arial" w:hAnsi="Arial" w:cs="Arial"/>
-        </w:rPr>
-        <w:t xml:space="preserve">) and a $0.05/kWh or $0.07/kWh Reinvestment Policy into buying more wind turbines. </w:t>
+        <w:t xml:space="preserve"> offset for wind energy systems based on specific investment amounts ($US/bbl) and a $0.05/kWh or $0.07/kWh Reinvestment Policy into buying more wind turbines. </w:t>
       </w:r>
     </w:p>
     <w:p>
@@ -4831,25 +4479,7 @@
           <w:color w:val="222222"/>
           <w:shd w:val="clear" w:color="auto" w:fill="FFFFFF"/>
         </w:rPr>
-        <w:t>These scenarios are dependent on four parameters: the percentage of investment per barrel of oil sand ($US/</w:t>
-      </w:r>
-      <w:proofErr w:type="spellStart"/>
-      <w:r>
-        <w:rPr>
-          <w:rFonts w:ascii="Arial" w:hAnsi="Arial" w:cs="Arial"/>
-          <w:color w:val="222222"/>
-          <w:shd w:val="clear" w:color="auto" w:fill="FFFFFF"/>
-        </w:rPr>
-        <w:t>bbl</w:t>
-      </w:r>
-      <w:proofErr w:type="spellEnd"/>
-      <w:r>
-        <w:rPr>
-          <w:rFonts w:ascii="Arial" w:hAnsi="Arial" w:cs="Arial"/>
-          <w:color w:val="222222"/>
-          <w:shd w:val="clear" w:color="auto" w:fill="FFFFFF"/>
-        </w:rPr>
-        <w:t xml:space="preserve">), the life expectancy of wind turbines, the cost per watt ($/Watt), the choice of wind turbine peak power, and the Reinvestment Policy amount for new equipment ($/kWh). The models used here do not account for growth in the total production of oil. Therefore without a reinvestment policy, the total renewable generation </w:t>
+        <w:t xml:space="preserve">These scenarios are dependent on four parameters: the percentage of investment per barrel of oil sand ($US/bbl), the life expectancy of wind turbines, the cost per watt ($/Watt), the choice of wind turbine peak power, and the Reinvestment Policy amount for new equipment ($/kWh). The models used here do not account for growth in the total production of oil. Therefore without a reinvestment policy, the total renewable generation </w:t>
       </w:r>
       <w:r>
         <w:rPr>
@@ -4907,7 +4537,7 @@
             <wp:cNvGraphicFramePr/>
             <a:graphic xmlns:a="http://schemas.openxmlformats.org/drawingml/2006/main">
               <a:graphicData uri="http://schemas.openxmlformats.org/drawingml/2006/chart">
-                <c:chart xmlns:c="http://schemas.openxmlformats.org/drawingml/2006/chart" xmlns:r="http://schemas.openxmlformats.org/officeDocument/2006/relationships" r:id="rId16"/>
+                <c:chart xmlns:c="http://schemas.openxmlformats.org/drawingml/2006/chart" xmlns:r="http://schemas.openxmlformats.org/officeDocument/2006/relationships" r:id="rId14"/>
               </a:graphicData>
             </a:graphic>
           </wp:inline>
@@ -5037,25 +4667,7 @@
           <w:color w:val="222222"/>
           <w:shd w:val="clear" w:color="auto" w:fill="FFFFFF"/>
         </w:rPr>
-        <w:t>$25/</w:t>
-      </w:r>
-      <w:proofErr w:type="spellStart"/>
-      <w:r>
-        <w:rPr>
-          <w:rFonts w:ascii="Arial" w:hAnsi="Arial" w:cs="Arial"/>
-          <w:color w:val="222222"/>
-          <w:shd w:val="clear" w:color="auto" w:fill="FFFFFF"/>
-        </w:rPr>
-        <w:t>bbl</w:t>
-      </w:r>
-      <w:proofErr w:type="spellEnd"/>
-      <w:r>
-        <w:rPr>
-          <w:rFonts w:ascii="Arial" w:hAnsi="Arial" w:cs="Arial"/>
-          <w:color w:val="222222"/>
-          <w:shd w:val="clear" w:color="auto" w:fill="FFFFFF"/>
-        </w:rPr>
-        <w:t xml:space="preserve"> to reach a carbon mitigation ration 100%.</w:t>
+        <w:t>$25/bbl to reach a carbon mitigation ration 100%.</w:t>
       </w:r>
     </w:p>
     <w:p>
@@ -6067,23 +5679,7 @@
                 <w:rFonts w:ascii="Arial" w:hAnsi="Arial" w:cs="Arial"/>
                 <w:color w:val="000000"/>
               </w:rPr>
-              <w:t>Average 24/7 solar insolation April (</w:t>
-            </w:r>
-            <w:proofErr w:type="spellStart"/>
-            <w:r>
-              <w:rPr>
-                <w:rFonts w:ascii="Arial" w:hAnsi="Arial" w:cs="Arial"/>
-                <w:color w:val="000000"/>
-              </w:rPr>
-              <w:t>Wh</w:t>
-            </w:r>
-            <w:proofErr w:type="spellEnd"/>
-            <w:r>
-              <w:rPr>
-                <w:rFonts w:ascii="Arial" w:hAnsi="Arial" w:cs="Arial"/>
-                <w:color w:val="000000"/>
-              </w:rPr>
-              <w:t>/m</w:t>
+              <w:t>Average 24/7 solar insolation April (Wh/m</w:t>
             </w:r>
             <w:r>
               <w:rPr>
@@ -6435,23 +6031,7 @@
                 <w:rFonts w:ascii="Arial" w:hAnsi="Arial" w:cs="Arial"/>
                 <w:color w:val="000000"/>
               </w:rPr>
-              <w:t xml:space="preserve"> saved by not burning coal to produce energy generated by solar (</w:t>
-            </w:r>
-            <w:proofErr w:type="spellStart"/>
-            <w:r>
-              <w:rPr>
-                <w:rFonts w:ascii="Arial" w:hAnsi="Arial" w:cs="Arial"/>
-                <w:color w:val="000000"/>
-              </w:rPr>
-              <w:t>Megatonnes</w:t>
-            </w:r>
-            <w:proofErr w:type="spellEnd"/>
-            <w:r>
-              <w:rPr>
-                <w:rFonts w:ascii="Arial" w:hAnsi="Arial" w:cs="Arial"/>
-                <w:color w:val="000000"/>
-              </w:rPr>
-              <w:t>/</w:t>
+              <w:t xml:space="preserve"> saved by not burning coal to produce energy generated by solar (Megatonnes/</w:t>
             </w:r>
             <w:r>
               <w:rPr>
@@ -6601,21 +6181,7 @@
         <w:rPr>
           <w:rFonts w:ascii="Arial" w:hAnsi="Arial" w:cs="Arial"/>
         </w:rPr>
-        <w:t>/</w:t>
-      </w:r>
-      <w:proofErr w:type="spellStart"/>
-      <w:r>
-        <w:rPr>
-          <w:rFonts w:ascii="Arial" w:hAnsi="Arial" w:cs="Arial"/>
-        </w:rPr>
-        <w:t>bbl</w:t>
-      </w:r>
-      <w:proofErr w:type="spellEnd"/>
-      <w:r>
-        <w:rPr>
-          <w:rFonts w:ascii="Arial" w:hAnsi="Arial" w:cs="Arial"/>
-        </w:rPr>
-        <w:t>), the life expectancy of the solar cells, the peak power of the solar cells, and the ($/kWh) Reinvestment Policy int</w:t>
+        <w:t>/bbl), the life expectancy of the solar cells, the peak power of the solar cells, and the ($/kWh) Reinvestment Policy int</w:t>
       </w:r>
       <w:r>
         <w:rPr>
@@ -6648,7 +6214,7 @@
           <w:szCs w:val="22"/>
         </w:rPr>
       </w:pPr>
-      <w:bookmarkStart w:id="4" w:name="_Toc427252321"/>
+      <w:bookmarkStart w:id="3" w:name="_Toc427252321"/>
       <w:r>
         <w:rPr>
           <w:rFonts w:ascii="Arial" w:hAnsi="Arial" w:cs="Arial"/>
@@ -6706,21 +6272,7 @@
         <w:rPr>
           <w:rFonts w:ascii="Arial" w:hAnsi="Arial" w:cs="Arial"/>
         </w:rPr>
-        <w:t>The percentage of oil revenues to be invested (US$/</w:t>
-      </w:r>
-      <w:proofErr w:type="spellStart"/>
-      <w:r>
-        <w:rPr>
-          <w:rFonts w:ascii="Arial" w:hAnsi="Arial" w:cs="Arial"/>
-        </w:rPr>
-        <w:t>bbl</w:t>
-      </w:r>
-      <w:proofErr w:type="spellEnd"/>
-      <w:r>
-        <w:rPr>
-          <w:rFonts w:ascii="Arial" w:hAnsi="Arial" w:cs="Arial"/>
-        </w:rPr>
-        <w:t>) into renewable energy systems as part of land reclamation efforts is a business and an environment friendly alternative to the proposed Carbon Tax. Instead of paying a tax to the government, which removes value from a company ledger, this approach allows companies to invest in assets for its own present and future value, and thus could negate the perceived need by many for a Carbon Tax.</w:t>
+        <w:t>The percentage of oil revenues to be invested (US$/bbl) into renewable energy systems as part of land reclamation efforts is a business and an environment friendly alternative to the proposed Carbon Tax. Instead of paying a tax to the government, which removes value from a company ledger, this approach allows companies to invest in assets for its own present and future value, and thus could negate the perceived need by many for a Carbon Tax.</w:t>
       </w:r>
       <w:r>
         <w:rPr>
@@ -6747,8 +6299,8 @@
           <w:rFonts w:ascii="Arial" w:hAnsi="Arial" w:cs="Arial"/>
         </w:rPr>
       </w:pPr>
-      <w:bookmarkStart w:id="5" w:name="_Toc427252322"/>
-      <w:bookmarkEnd w:id="4"/>
+      <w:bookmarkStart w:id="4" w:name="_Toc427252322"/>
+      <w:bookmarkEnd w:id="3"/>
       <w:r>
         <w:rPr>
           <w:rFonts w:ascii="Arial" w:hAnsi="Arial" w:cs="Arial"/>
@@ -6870,7 +6422,7 @@
         </w:rPr>
         <w:t xml:space="preserve"> Tax</w:t>
       </w:r>
-      <w:bookmarkEnd w:id="5"/>
+      <w:bookmarkEnd w:id="4"/>
     </w:p>
     <w:p>
       <w:pPr>
@@ -7068,7 +6620,7 @@
             <wp:cNvGraphicFramePr/>
             <a:graphic xmlns:a="http://schemas.openxmlformats.org/drawingml/2006/main">
               <a:graphicData uri="http://schemas.openxmlformats.org/drawingml/2006/chart">
-                <c:chart xmlns:c="http://schemas.openxmlformats.org/drawingml/2006/chart" xmlns:r="http://schemas.openxmlformats.org/officeDocument/2006/relationships" r:id="rId17"/>
+                <c:chart xmlns:c="http://schemas.openxmlformats.org/drawingml/2006/chart" xmlns:r="http://schemas.openxmlformats.org/officeDocument/2006/relationships" r:id="rId15"/>
               </a:graphicData>
             </a:graphic>
           </wp:inline>
@@ -7319,7 +6871,7 @@
             <wp:cNvGraphicFramePr/>
             <a:graphic xmlns:a="http://schemas.openxmlformats.org/drawingml/2006/main">
               <a:graphicData uri="http://schemas.openxmlformats.org/drawingml/2006/chart">
-                <c:chart xmlns:c="http://schemas.openxmlformats.org/drawingml/2006/chart" xmlns:r="http://schemas.openxmlformats.org/officeDocument/2006/relationships" r:id="rId18"/>
+                <c:chart xmlns:c="http://schemas.openxmlformats.org/drawingml/2006/chart" xmlns:r="http://schemas.openxmlformats.org/officeDocument/2006/relationships" r:id="rId16"/>
               </a:graphicData>
             </a:graphic>
           </wp:inline>
@@ -7474,21 +7026,7 @@
         <w:rPr>
           <w:rFonts w:ascii="Arial" w:hAnsi="Arial" w:cs="Arial"/>
         </w:rPr>
-        <w:t>$7.5/</w:t>
-      </w:r>
-      <w:proofErr w:type="spellStart"/>
-      <w:r>
-        <w:rPr>
-          <w:rFonts w:ascii="Arial" w:hAnsi="Arial" w:cs="Arial"/>
-        </w:rPr>
-        <w:t>bbl</w:t>
-      </w:r>
-      <w:proofErr w:type="spellEnd"/>
-      <w:r>
-        <w:rPr>
-          <w:rFonts w:ascii="Arial" w:hAnsi="Arial" w:cs="Arial"/>
-        </w:rPr>
-        <w:t xml:space="preserve"> with a Reinvestment Policy of $0.05/kWh</w:t>
+        <w:t>$7.5/bbl with a Reinvestment Policy of $0.05/kWh</w:t>
       </w:r>
       <w:r>
         <w:rPr>
@@ -7707,8 +7245,6 @@
         </w:rPr>
         <w:t>8</w:t>
       </w:r>
-      <w:bookmarkStart w:id="6" w:name="_GoBack"/>
-      <w:bookmarkEnd w:id="6"/>
       <w:r>
         <w:rPr>
           <w:rFonts w:ascii="Arial" w:hAnsi="Arial" w:cs="Arial"/>
@@ -8014,7 +7550,7 @@
           <w:lang w:eastAsia="en-CA"/>
         </w:rPr>
       </w:pPr>
-      <w:bookmarkStart w:id="7" w:name="_Toc427252323"/>
+      <w:bookmarkStart w:id="5" w:name="_Toc427252323"/>
       <w:r>
         <w:rPr>
           <w:rFonts w:ascii="Arial" w:hAnsi="Arial" w:cs="Arial"/>
@@ -8113,7 +7649,7 @@
         </w:rPr>
         <w:t xml:space="preserve"> Labour Unions</w:t>
       </w:r>
-      <w:bookmarkEnd w:id="7"/>
+      <w:bookmarkEnd w:id="5"/>
     </w:p>
     <w:p>
       <w:pPr>
@@ -8151,9 +7687,8 @@
           <w:shd w:val="clear" w:color="auto" w:fill="FFFFFF"/>
           <w:lang w:eastAsia="en-CA"/>
         </w:rPr>
-        <w:t xml:space="preserve">, such as </w:t>
-      </w:r>
-      <w:proofErr w:type="spellStart"/>
+        <w:t>, such as Unifor,</w:t>
+      </w:r>
       <w:r>
         <w:rPr>
           <w:rFonts w:ascii="Arial" w:eastAsia="Times New Roman" w:hAnsi="Arial" w:cs="Arial"/>
@@ -8161,9 +7696,8 @@
           <w:shd w:val="clear" w:color="auto" w:fill="FFFFFF"/>
           <w:lang w:eastAsia="en-CA"/>
         </w:rPr>
-        <w:t>Unifor</w:t>
-      </w:r>
-      <w:proofErr w:type="spellEnd"/>
+        <w:t xml:space="preserve"> </w:t>
+      </w:r>
       <w:r>
         <w:rPr>
           <w:rFonts w:ascii="Arial" w:eastAsia="Times New Roman" w:hAnsi="Arial" w:cs="Arial"/>
@@ -8171,7 +7705,7 @@
           <w:shd w:val="clear" w:color="auto" w:fill="FFFFFF"/>
           <w:lang w:eastAsia="en-CA"/>
         </w:rPr>
-        <w:t>,</w:t>
+        <w:t xml:space="preserve">are opposed to building the </w:t>
       </w:r>
       <w:r>
         <w:rPr>
@@ -8180,7 +7714,7 @@
           <w:shd w:val="clear" w:color="auto" w:fill="FFFFFF"/>
           <w:lang w:eastAsia="en-CA"/>
         </w:rPr>
-        <w:t xml:space="preserve"> </w:t>
+        <w:t xml:space="preserve">Keystone XL </w:t>
       </w:r>
       <w:r>
         <w:rPr>
@@ -8189,7 +7723,7 @@
           <w:shd w:val="clear" w:color="auto" w:fill="FFFFFF"/>
           <w:lang w:eastAsia="en-CA"/>
         </w:rPr>
-        <w:t xml:space="preserve">are opposed to building the </w:t>
+        <w:t>pipeline</w:t>
       </w:r>
       <w:r>
         <w:rPr>
@@ -8198,7 +7732,7 @@
           <w:shd w:val="clear" w:color="auto" w:fill="FFFFFF"/>
           <w:lang w:eastAsia="en-CA"/>
         </w:rPr>
-        <w:t xml:space="preserve">Keystone XL </w:t>
+        <w:t xml:space="preserve"> </w:t>
       </w:r>
       <w:r>
         <w:rPr>
@@ -8207,7 +7741,7 @@
           <w:shd w:val="clear" w:color="auto" w:fill="FFFFFF"/>
           <w:lang w:eastAsia="en-CA"/>
         </w:rPr>
-        <w:t>pipeline</w:t>
+        <w:t>not just for environmental reasons, but also for economic reasons as well.</w:t>
       </w:r>
       <w:r>
         <w:rPr>
@@ -8216,7 +7750,7 @@
           <w:shd w:val="clear" w:color="auto" w:fill="FFFFFF"/>
           <w:lang w:eastAsia="en-CA"/>
         </w:rPr>
-        <w:t xml:space="preserve"> </w:t>
+        <w:t xml:space="preserve"> T</w:t>
       </w:r>
       <w:r>
         <w:rPr>
@@ -8225,7 +7759,7 @@
           <w:shd w:val="clear" w:color="auto" w:fill="FFFFFF"/>
           <w:lang w:eastAsia="en-CA"/>
         </w:rPr>
-        <w:t>not just for environmental reasons, but also for economic reasons as well.</w:t>
+        <w:t xml:space="preserve">he model presented </w:t>
       </w:r>
       <w:r>
         <w:rPr>
@@ -8234,7 +7768,7 @@
           <w:shd w:val="clear" w:color="auto" w:fill="FFFFFF"/>
           <w:lang w:eastAsia="en-CA"/>
         </w:rPr>
-        <w:t xml:space="preserve"> T</w:t>
+        <w:t xml:space="preserve">here </w:t>
       </w:r>
       <w:r>
         <w:rPr>
@@ -8243,7 +7777,7 @@
           <w:shd w:val="clear" w:color="auto" w:fill="FFFFFF"/>
           <w:lang w:eastAsia="en-CA"/>
         </w:rPr>
-        <w:t xml:space="preserve">he model presented </w:t>
+        <w:t xml:space="preserve">constitutes a symbiotic approach to mitigate the situation in case the pipeline ever gets built. </w:t>
       </w:r>
       <w:r>
         <w:rPr>
@@ -8252,7 +7786,7 @@
           <w:shd w:val="clear" w:color="auto" w:fill="FFFFFF"/>
           <w:lang w:eastAsia="en-CA"/>
         </w:rPr>
-        <w:t xml:space="preserve">here </w:t>
+        <w:t>If Keystone XL were to be built, the oil will be sent to Texas for refining. As a result, refining jobs in Canada will be reduced or stagnate. Construction jobs are temporary within the oil sands industry</w:t>
       </w:r>
       <w:r>
         <w:rPr>
@@ -8261,7 +7795,7 @@
           <w:shd w:val="clear" w:color="auto" w:fill="FFFFFF"/>
           <w:lang w:eastAsia="en-CA"/>
         </w:rPr>
-        <w:t xml:space="preserve">constitutes a symbiotic approach to mitigate the situation in case the pipeline ever gets built. </w:t>
+        <w:t xml:space="preserve">, however </w:t>
       </w:r>
       <w:r>
         <w:rPr>
@@ -8270,7 +7804,7 @@
           <w:shd w:val="clear" w:color="auto" w:fill="FFFFFF"/>
           <w:lang w:eastAsia="en-CA"/>
         </w:rPr>
-        <w:t>If Keystone XL were to be built, the oil will be sent to Texas for refining. As a result, refining jobs in Canada will be reduced or stagnate. Construction jobs are temporary within the oil sands industry</w:t>
+        <w:t>transitions</w:t>
       </w:r>
       <w:r>
         <w:rPr>
@@ -8279,7 +7813,7 @@
           <w:shd w:val="clear" w:color="auto" w:fill="FFFFFF"/>
           <w:lang w:eastAsia="en-CA"/>
         </w:rPr>
-        <w:t xml:space="preserve">, however </w:t>
+        <w:t xml:space="preserve"> </w:t>
       </w:r>
       <w:r>
         <w:rPr>
@@ -8288,7 +7822,7 @@
           <w:shd w:val="clear" w:color="auto" w:fill="FFFFFF"/>
           <w:lang w:eastAsia="en-CA"/>
         </w:rPr>
-        <w:t>transitions</w:t>
+        <w:t xml:space="preserve">to green technologies </w:t>
       </w:r>
       <w:r>
         <w:rPr>
@@ -8297,7 +7831,31 @@
           <w:shd w:val="clear" w:color="auto" w:fill="FFFFFF"/>
           <w:lang w:eastAsia="en-CA"/>
         </w:rPr>
-        <w:t xml:space="preserve"> </w:t>
+        <w:t xml:space="preserve">would help workers retain their jobs by </w:t>
+      </w:r>
+      <w:r>
+        <w:rPr>
+          <w:rFonts w:ascii="Arial" w:eastAsia="Times New Roman" w:hAnsi="Arial" w:cs="Arial"/>
+          <w:color w:val="000000"/>
+          <w:lang w:eastAsia="en-CA"/>
+        </w:rPr>
+        <w:t xml:space="preserve">assisting affected </w:t>
+      </w:r>
+      <w:r>
+        <w:rPr>
+          <w:rFonts w:ascii="Arial" w:eastAsia="Times New Roman" w:hAnsi="Arial" w:cs="Arial"/>
+          <w:color w:val="000000"/>
+          <w:lang w:eastAsia="en-CA"/>
+        </w:rPr>
+        <w:t>ones</w:t>
+      </w:r>
+      <w:r>
+        <w:rPr>
+          <w:rFonts w:ascii="Arial" w:eastAsia="Times New Roman" w:hAnsi="Arial" w:cs="Arial"/>
+          <w:color w:val="000000"/>
+          <w:lang w:eastAsia="en-CA"/>
+        </w:rPr>
+        <w:t xml:space="preserve"> and communities to take advantage of the new opportunities </w:t>
       </w:r>
       <w:r>
         <w:rPr>
@@ -8306,7 +7864,7 @@
           <w:shd w:val="clear" w:color="auto" w:fill="FFFFFF"/>
           <w:lang w:eastAsia="en-CA"/>
         </w:rPr>
-        <w:t xml:space="preserve">to green technologies </w:t>
+        <w:t>within the energy industry</w:t>
       </w:r>
       <w:r>
         <w:rPr>
@@ -8315,31 +7873,7 @@
           <w:shd w:val="clear" w:color="auto" w:fill="FFFFFF"/>
           <w:lang w:eastAsia="en-CA"/>
         </w:rPr>
-        <w:t xml:space="preserve">would help workers retain their jobs by </w:t>
-      </w:r>
-      <w:r>
-        <w:rPr>
-          <w:rFonts w:ascii="Arial" w:eastAsia="Times New Roman" w:hAnsi="Arial" w:cs="Arial"/>
-          <w:color w:val="000000"/>
-          <w:lang w:eastAsia="en-CA"/>
-        </w:rPr>
-        <w:t xml:space="preserve">assisting affected </w:t>
-      </w:r>
-      <w:r>
-        <w:rPr>
-          <w:rFonts w:ascii="Arial" w:eastAsia="Times New Roman" w:hAnsi="Arial" w:cs="Arial"/>
-          <w:color w:val="000000"/>
-          <w:lang w:eastAsia="en-CA"/>
-        </w:rPr>
-        <w:t>ones</w:t>
-      </w:r>
-      <w:r>
-        <w:rPr>
-          <w:rFonts w:ascii="Arial" w:eastAsia="Times New Roman" w:hAnsi="Arial" w:cs="Arial"/>
-          <w:color w:val="000000"/>
-          <w:lang w:eastAsia="en-CA"/>
-        </w:rPr>
-        <w:t xml:space="preserve"> and communities to take advantage of the new opportunities </w:t>
+        <w:t>. T</w:t>
       </w:r>
       <w:r>
         <w:rPr>
@@ -8348,7 +7882,7 @@
           <w:shd w:val="clear" w:color="auto" w:fill="FFFFFF"/>
           <w:lang w:eastAsia="en-CA"/>
         </w:rPr>
-        <w:t>within the energy industry</w:t>
+        <w:t xml:space="preserve">he </w:t>
       </w:r>
       <w:r>
         <w:rPr>
@@ -8357,7 +7891,7 @@
           <w:shd w:val="clear" w:color="auto" w:fill="FFFFFF"/>
           <w:lang w:eastAsia="en-CA"/>
         </w:rPr>
-        <w:t>. T</w:t>
+        <w:t>idea of a transition fund not only for the environment, but also for workers and their communities would help mitigate these effects</w:t>
       </w:r>
       <w:r>
         <w:rPr>
@@ -8366,24 +7900,6 @@
           <w:shd w:val="clear" w:color="auto" w:fill="FFFFFF"/>
           <w:lang w:eastAsia="en-CA"/>
         </w:rPr>
-        <w:t xml:space="preserve">he </w:t>
-      </w:r>
-      <w:r>
-        <w:rPr>
-          <w:rFonts w:ascii="Arial" w:eastAsia="Times New Roman" w:hAnsi="Arial" w:cs="Arial"/>
-          <w:color w:val="000000"/>
-          <w:shd w:val="clear" w:color="auto" w:fill="FFFFFF"/>
-          <w:lang w:eastAsia="en-CA"/>
-        </w:rPr>
-        <w:t>idea of a transition fund not only for the environment, but also for workers and their communities would help mitigate these effects</w:t>
-      </w:r>
-      <w:r>
-        <w:rPr>
-          <w:rFonts w:ascii="Arial" w:eastAsia="Times New Roman" w:hAnsi="Arial" w:cs="Arial"/>
-          <w:color w:val="000000"/>
-          <w:shd w:val="clear" w:color="auto" w:fill="FFFFFF"/>
-          <w:lang w:eastAsia="en-CA"/>
-        </w:rPr>
         <w:t xml:space="preserve">. This would save significant time and speed up the negotiation process for the parties involved. </w:t>
       </w:r>
       <w:r>
@@ -8406,7 +7922,7 @@
           <w:szCs w:val="24"/>
         </w:rPr>
       </w:pPr>
-      <w:bookmarkStart w:id="8" w:name="_Toc427252324"/>
+      <w:bookmarkStart w:id="6" w:name="_Toc427252324"/>
       <w:r>
         <w:rPr>
           <w:rFonts w:ascii="Arial" w:hAnsi="Arial" w:cs="Arial"/>
@@ -8434,7 +7950,7 @@
         </w:rPr>
         <w:t>Conclusion</w:t>
       </w:r>
-      <w:bookmarkEnd w:id="8"/>
+      <w:bookmarkEnd w:id="6"/>
     </w:p>
     <w:p>
       <w:pPr>
@@ -8751,7 +8267,7 @@
           <w:szCs w:val="24"/>
         </w:rPr>
       </w:pPr>
-      <w:bookmarkStart w:id="9" w:name="_Toc427252325"/>
+      <w:bookmarkStart w:id="7" w:name="_Toc427252325"/>
       <w:r>
         <w:rPr>
           <w:rFonts w:ascii="Arial" w:hAnsi="Arial" w:cs="Arial"/>
@@ -8761,7 +8277,7 @@
         </w:rPr>
         <w:t>Acknowledgments</w:t>
       </w:r>
-      <w:bookmarkEnd w:id="9"/>
+      <w:bookmarkEnd w:id="7"/>
     </w:p>
     <w:p>
       <w:pPr>
@@ -8889,23 +8405,7 @@
           <w:rFonts w:ascii="Arial" w:eastAsia="Times New Roman" w:hAnsi="Arial" w:cs="Arial"/>
           <w:lang w:eastAsia="en-CA"/>
         </w:rPr>
-        <w:t xml:space="preserve">We would also like to show our gratitude to Canadian labour union </w:t>
-      </w:r>
-      <w:proofErr w:type="spellStart"/>
-      <w:r>
-        <w:rPr>
-          <w:rFonts w:ascii="Arial" w:eastAsia="Times New Roman" w:hAnsi="Arial" w:cs="Arial"/>
-          <w:lang w:eastAsia="en-CA"/>
-        </w:rPr>
-        <w:t>Unifor</w:t>
-      </w:r>
-      <w:proofErr w:type="spellEnd"/>
-      <w:r>
-        <w:rPr>
-          <w:rFonts w:ascii="Arial" w:eastAsia="Times New Roman" w:hAnsi="Arial" w:cs="Arial"/>
-          <w:lang w:eastAsia="en-CA"/>
-        </w:rPr>
-        <w:t xml:space="preserve"> who saw the vision of this project and provided insightful ideas that were key in this paper. </w:t>
+        <w:t xml:space="preserve">We would also like to show our gratitude to Canadian labour union Unifor who saw the vision of this project and provided insightful ideas that were key in this paper. </w:t>
       </w:r>
       <w:r>
         <w:rPr>
@@ -8939,8 +8439,8 @@
           <w:szCs w:val="24"/>
         </w:rPr>
       </w:pPr>
-      <w:bookmarkStart w:id="10" w:name="_Toc426666111"/>
-      <w:bookmarkStart w:id="11" w:name="_Toc427252326"/>
+      <w:bookmarkStart w:id="8" w:name="_Toc426666111"/>
+      <w:bookmarkStart w:id="9" w:name="_Toc427252326"/>
       <w:r>
         <w:rPr>
           <w:rFonts w:ascii="Arial" w:hAnsi="Arial" w:cs="Arial"/>
@@ -8950,8 +8450,8 @@
         </w:rPr>
         <w:t>References</w:t>
       </w:r>
-      <w:bookmarkEnd w:id="10"/>
-      <w:bookmarkEnd w:id="11"/>
+      <w:bookmarkEnd w:id="8"/>
+      <w:bookmarkEnd w:id="9"/>
     </w:p>
     <w:p>
       <w:pPr>
@@ -9008,7 +8508,7 @@
       <w:r>
         <w:t>“</w:t>
       </w:r>
-      <w:hyperlink r:id="rId19" w:history="1">
+      <w:hyperlink r:id="rId17" w:history="1">
         <w:r>
           <w:rPr>
             <w:rFonts w:ascii="Arial" w:hAnsi="Arial" w:cs="Arial"/>
@@ -9088,7 +8588,7 @@
         </w:rPr>
         <w:t xml:space="preserve">Alberta Energy. “Oil Sands 101”. Retrieved on August 20, 2014 from Alberta Energy Website: </w:t>
       </w:r>
-      <w:hyperlink r:id="rId20" w:history="1">
+      <w:hyperlink r:id="rId18" w:history="1">
         <w:r>
           <w:rPr>
             <w:rStyle w:val="Hyperlink"/>
@@ -9124,26 +8624,12 @@
         </w:rPr>
         <w:t> </w:t>
       </w:r>
-      <w:hyperlink r:id="rId21" w:tgtFrame="blank" w:history="1">
+      <w:hyperlink r:id="rId19" w:tgtFrame="blank" w:history="1">
         <w:r>
           <w:rPr>
             <w:rFonts w:ascii="Arial" w:hAnsi="Arial" w:cs="Arial"/>
           </w:rPr>
-          <w:t xml:space="preserve">Brandt A.R., J. Englander and S. </w:t>
-        </w:r>
-        <w:proofErr w:type="spellStart"/>
-        <w:r>
-          <w:rPr>
-            <w:rFonts w:ascii="Arial" w:hAnsi="Arial" w:cs="Arial"/>
-          </w:rPr>
-          <w:t>Bharadwaj</w:t>
-        </w:r>
-        <w:proofErr w:type="spellEnd"/>
-        <w:r>
-          <w:rPr>
-            <w:rFonts w:ascii="Arial" w:hAnsi="Arial" w:cs="Arial"/>
-          </w:rPr>
-          <w:t xml:space="preserve"> (2013). The energy efficiency of oil sands extraction: Energy return ratios from 1970 to 2010. Energy</w:t>
+          <w:t>Brandt A.R., J. Englander and S. Bharadwaj (2013). The energy efficiency of oil sands extraction: Energy return ratios from 1970 to 2010. Energy</w:t>
         </w:r>
       </w:hyperlink>
     </w:p>
@@ -9174,19 +8660,11 @@
         </w:rPr>
         <w:t xml:space="preserve"> </w:t>
       </w:r>
-      <w:proofErr w:type="spellStart"/>
-      <w:r>
-        <w:rPr>
-          <w:rFonts w:ascii="Arial" w:hAnsi="Arial" w:cs="Arial"/>
-        </w:rPr>
-        <w:t>Moloney</w:t>
-      </w:r>
-      <w:proofErr w:type="spellEnd"/>
-      <w:r>
-        <w:rPr>
-          <w:rFonts w:ascii="Arial" w:hAnsi="Arial" w:cs="Arial"/>
-        </w:rPr>
-        <w:t>, C</w:t>
+      <w:r>
+        <w:rPr>
+          <w:rFonts w:ascii="Arial" w:hAnsi="Arial" w:cs="Arial"/>
+        </w:rPr>
+        <w:t>Moloney, C</w:t>
       </w:r>
       <w:r>
         <w:rPr>
@@ -9216,21 +8694,7 @@
         <w:rPr>
           <w:rFonts w:ascii="Arial" w:hAnsi="Arial" w:cs="Arial"/>
         </w:rPr>
-        <w:t>”</w:t>
-      </w:r>
-      <w:proofErr w:type="gramStart"/>
-      <w:r>
-        <w:rPr>
-          <w:rFonts w:ascii="Arial" w:hAnsi="Arial" w:cs="Arial"/>
-        </w:rPr>
-        <w:t>.</w:t>
-      </w:r>
-      <w:proofErr w:type="gramEnd"/>
-      <w:r>
-        <w:rPr>
-          <w:rFonts w:ascii="Arial" w:hAnsi="Arial" w:cs="Arial"/>
-        </w:rPr>
-        <w:t xml:space="preserve"> Retrieved on </w:t>
+        <w:t xml:space="preserve">”. Retrieved on </w:t>
       </w:r>
       <w:r>
         <w:rPr>
@@ -9307,7 +8771,15 @@
         <w:rPr>
           <w:rFonts w:ascii="Arial" w:hAnsi="Arial" w:cs="Arial"/>
         </w:rPr>
-        <w:t xml:space="preserve">Wood, J. (2015). “Alberta boots carbon tax to $20 a tonne starting in 2016 as part of climate change place”. Retrieved on July 22, 2015 from The Financial Post Website: www.business.financialpost.com </w:t>
+        <w:t xml:space="preserve">Wood, J. </w:t>
+      </w:r>
+      <w:bookmarkStart w:id="10" w:name="_GoBack"/>
+      <w:bookmarkEnd w:id="10"/>
+      <w:r>
+        <w:rPr>
+          <w:rFonts w:ascii="Arial" w:hAnsi="Arial" w:cs="Arial"/>
+        </w:rPr>
+        <w:t xml:space="preserve">(2015). “Alberta boots carbon tax to $20 a tonne starting in 2016 as part of climate change place”. Retrieved on July 22, 2015 from The Financial Post Website: www.business.financialpost.com </w:t>
       </w:r>
     </w:p>
     <w:p>
@@ -9424,33 +8896,6 @@
     </w:sectPr>
   </w:body>
 </w:document>
-</file>
-
-<file path=word/comments.xml><?xml version="1.0" encoding="utf-8"?>
-<w:comments xmlns:wpc="http://schemas.microsoft.com/office/word/2010/wordprocessingCanvas" xmlns:mc="http://schemas.openxmlformats.org/markup-compatibility/2006" xmlns:o="urn:schemas-microsoft-com:office:office" xmlns:r="http://schemas.openxmlformats.org/officeDocument/2006/relationships" xmlns:m="http://schemas.openxmlformats.org/officeDocument/2006/math" xmlns:v="urn:schemas-microsoft-com:vml" xmlns:wp14="http://schemas.microsoft.com/office/word/2010/wordprocessingDrawing" xmlns:wp="http://schemas.openxmlformats.org/drawingml/2006/wordprocessingDrawing" xmlns:w10="urn:schemas-microsoft-com:office:word" xmlns:w="http://schemas.openxmlformats.org/wordprocessingml/2006/main" xmlns:w14="http://schemas.microsoft.com/office/word/2010/wordml" xmlns:w15="http://schemas.microsoft.com/office/word/2012/wordml" xmlns:wpg="http://schemas.microsoft.com/office/word/2010/wordprocessingGroup" xmlns:wpi="http://schemas.microsoft.com/office/word/2010/wordprocessingInk" xmlns:wne="http://schemas.microsoft.com/office/word/2006/wordml" xmlns:wps="http://schemas.microsoft.com/office/word/2010/wordprocessingShape" mc:Ignorable="w14 w15 wp14">
-  <w:comment w:id="1" w:author="David Taylor" w:date="2015-08-24T12:05:00Z" w:initials="DT">
-    <w:p>
-      <w:pPr>
-        <w:pStyle w:val="CommentText"/>
-      </w:pPr>
-      <w:r>
-        <w:rPr>
-          <w:rStyle w:val="CommentReference"/>
-        </w:rPr>
-        <w:annotationRef/>
-      </w:r>
-      <w:r>
-        <w:t>Reference?</w:t>
-      </w:r>
-    </w:p>
-  </w:comment>
-</w:comments>
-</file>
-
-<file path=word/commentsExtended.xml><?xml version="1.0" encoding="utf-8"?>
-<w15:commentsEx xmlns:wpc="http://schemas.microsoft.com/office/word/2010/wordprocessingCanvas" xmlns:mc="http://schemas.openxmlformats.org/markup-compatibility/2006" xmlns:o="urn:schemas-microsoft-com:office:office" xmlns:r="http://schemas.openxmlformats.org/officeDocument/2006/relationships" xmlns:m="http://schemas.openxmlformats.org/officeDocument/2006/math" xmlns:v="urn:schemas-microsoft-com:vml" xmlns:wp14="http://schemas.microsoft.com/office/word/2010/wordprocessingDrawing" xmlns:wp="http://schemas.openxmlformats.org/drawingml/2006/wordprocessingDrawing" xmlns:w10="urn:schemas-microsoft-com:office:word" xmlns:w="http://schemas.openxmlformats.org/wordprocessingml/2006/main" xmlns:w14="http://schemas.microsoft.com/office/word/2010/wordml" xmlns:w15="http://schemas.microsoft.com/office/word/2012/wordml" xmlns:wpg="http://schemas.microsoft.com/office/word/2010/wordprocessingGroup" xmlns:wpi="http://schemas.microsoft.com/office/word/2010/wordprocessingInk" xmlns:wne="http://schemas.microsoft.com/office/word/2006/wordml" xmlns:wps="http://schemas.microsoft.com/office/word/2010/wordprocessingShape" mc:Ignorable="w14 w15 wp14">
-  <w15:commentEx w15:paraId="5DC01335" w15:done="0"/>
-</w15:commentsEx>
 </file>
 
 <file path=word/endnotes.xml><?xml version="1.0" encoding="utf-8"?>
@@ -9539,7 +8984,7 @@
                 <w:bCs/>
                 <w:noProof/>
               </w:rPr>
-              <w:t>11</w:t>
+              <w:t>6</w:t>
             </w:r>
             <w:r>
               <w:rPr>
@@ -13945,14 +13390,6 @@
     <w:abstractNumId w:val="30"/>
   </w:num>
 </w:numbering>
-</file>
-
-<file path=word/people.xml><?xml version="1.0" encoding="utf-8"?>
-<w15:people xmlns:wpc="http://schemas.microsoft.com/office/word/2010/wordprocessingCanvas" xmlns:mc="http://schemas.openxmlformats.org/markup-compatibility/2006" xmlns:o="urn:schemas-microsoft-com:office:office" xmlns:r="http://schemas.openxmlformats.org/officeDocument/2006/relationships" xmlns:m="http://schemas.openxmlformats.org/officeDocument/2006/math" xmlns:v="urn:schemas-microsoft-com:vml" xmlns:wp14="http://schemas.microsoft.com/office/word/2010/wordprocessingDrawing" xmlns:wp="http://schemas.openxmlformats.org/drawingml/2006/wordprocessingDrawing" xmlns:w10="urn:schemas-microsoft-com:office:word" xmlns:w="http://schemas.openxmlformats.org/wordprocessingml/2006/main" xmlns:w14="http://schemas.microsoft.com/office/word/2010/wordml" xmlns:w15="http://schemas.microsoft.com/office/word/2012/wordml" xmlns:wpg="http://schemas.microsoft.com/office/word/2010/wordprocessingGroup" xmlns:wpi="http://schemas.microsoft.com/office/word/2010/wordprocessingInk" xmlns:wne="http://schemas.microsoft.com/office/word/2006/wordml" xmlns:wps="http://schemas.microsoft.com/office/word/2010/wordprocessingShape" mc:Ignorable="w14 w15 wp14">
-  <w15:person w15:author="David Taylor">
-    <w15:presenceInfo w15:providerId="None" w15:userId="David Taylor"/>
-  </w15:person>
-</w15:people>
 </file>
 
 <file path=word/styles.xml><?xml version="1.0" encoding="utf-8"?>
@@ -14421,6 +13858,7 @@
   <w:style w:type="character" w:default="1" w:styleId="DefaultParagraphFont">
     <w:name w:val="Default Paragraph Font"/>
     <w:uiPriority w:val="1"/>
+    <w:semiHidden/>
     <w:unhideWhenUsed/>
   </w:style>
   <w:style w:type="table" w:default="1" w:styleId="TableNormal">
@@ -17392,11 +16830,11 @@
           <c:showPercent val="0"/>
           <c:showBubbleSize val="0"/>
         </c:dLbls>
-        <c:axId val="-691626704"/>
-        <c:axId val="-691626160"/>
+        <c:axId val="-621499600"/>
+        <c:axId val="-621497968"/>
       </c:scatterChart>
       <c:valAx>
-        <c:axId val="-691626704"/>
+        <c:axId val="-621499600"/>
         <c:scaling>
           <c:orientation val="minMax"/>
         </c:scaling>
@@ -17462,12 +16900,12 @@
             <a:endParaRPr lang="en-US"/>
           </a:p>
         </c:txPr>
-        <c:crossAx val="-691626160"/>
+        <c:crossAx val="-621497968"/>
         <c:crosses val="autoZero"/>
         <c:crossBetween val="midCat"/>
       </c:valAx>
       <c:valAx>
-        <c:axId val="-691626160"/>
+        <c:axId val="-621497968"/>
         <c:scaling>
           <c:orientation val="minMax"/>
         </c:scaling>
@@ -17555,7 +16993,7 @@
             <a:endParaRPr lang="en-US"/>
           </a:p>
         </c:txPr>
-        <c:crossAx val="-691626704"/>
+        <c:crossAx val="-621499600"/>
         <c:crosses val="autoZero"/>
         <c:crossBetween val="midCat"/>
       </c:valAx>
@@ -19041,11 +18479,11 @@
         </c:dLbls>
         <c:marker val="1"/>
         <c:smooth val="0"/>
-        <c:axId val="-691623984"/>
-        <c:axId val="-691623440"/>
+        <c:axId val="-621493616"/>
+        <c:axId val="-561537472"/>
       </c:lineChart>
       <c:catAx>
-        <c:axId val="-691623984"/>
+        <c:axId val="-621493616"/>
         <c:scaling>
           <c:orientation val="minMax"/>
         </c:scaling>
@@ -19150,7 +18588,7 @@
             <a:endParaRPr lang="en-US"/>
           </a:p>
         </c:txPr>
-        <c:crossAx val="-691623440"/>
+        <c:crossAx val="-561537472"/>
         <c:crosses val="autoZero"/>
         <c:auto val="1"/>
         <c:lblAlgn val="ctr"/>
@@ -19158,7 +18596,7 @@
         <c:noMultiLvlLbl val="0"/>
       </c:catAx>
       <c:valAx>
-        <c:axId val="-691623440"/>
+        <c:axId val="-561537472"/>
         <c:scaling>
           <c:orientation val="minMax"/>
         </c:scaling>
@@ -19289,7 +18727,7 @@
             <a:endParaRPr lang="en-US"/>
           </a:p>
         </c:txPr>
-        <c:crossAx val="-691623984"/>
+        <c:crossAx val="-621493616"/>
         <c:crosses val="autoZero"/>
         <c:crossBetween val="between"/>
       </c:valAx>
@@ -21857,11 +21295,11 @@
           <c:showPercent val="0"/>
           <c:showBubbleSize val="0"/>
         </c:dLbls>
-        <c:axId val="-694806400"/>
-        <c:axId val="-694799872"/>
+        <c:axId val="-561541280"/>
+        <c:axId val="-561539648"/>
       </c:scatterChart>
       <c:valAx>
-        <c:axId val="-694806400"/>
+        <c:axId val="-561541280"/>
         <c:scaling>
           <c:orientation val="minMax"/>
         </c:scaling>
@@ -21916,12 +21354,12 @@
             <a:endParaRPr lang="en-US"/>
           </a:p>
         </c:txPr>
-        <c:crossAx val="-694799872"/>
+        <c:crossAx val="-561539648"/>
         <c:crosses val="autoZero"/>
         <c:crossBetween val="midCat"/>
       </c:valAx>
       <c:valAx>
-        <c:axId val="-694799872"/>
+        <c:axId val="-561539648"/>
         <c:scaling>
           <c:orientation val="minMax"/>
         </c:scaling>
@@ -22005,7 +21443,7 @@
             <a:endParaRPr lang="en-US"/>
           </a:p>
         </c:txPr>
-        <c:crossAx val="-694806400"/>
+        <c:crossAx val="-561541280"/>
         <c:crosses val="autoZero"/>
         <c:crossBetween val="midCat"/>
       </c:valAx>
@@ -23466,11 +22904,11 @@
         </c:dLbls>
         <c:marker val="1"/>
         <c:smooth val="0"/>
-        <c:axId val="-694800960"/>
-        <c:axId val="-694804224"/>
+        <c:axId val="-561547264"/>
+        <c:axId val="-446030448"/>
       </c:lineChart>
       <c:catAx>
-        <c:axId val="-694800960"/>
+        <c:axId val="-561547264"/>
         <c:scaling>
           <c:orientation val="minMax"/>
         </c:scaling>
@@ -23590,7 +23028,7 @@
             <a:endParaRPr lang="en-US"/>
           </a:p>
         </c:txPr>
-        <c:crossAx val="-694804224"/>
+        <c:crossAx val="-446030448"/>
         <c:crosses val="autoZero"/>
         <c:auto val="1"/>
         <c:lblAlgn val="ctr"/>
@@ -23598,7 +23036,7 @@
         <c:noMultiLvlLbl val="0"/>
       </c:catAx>
       <c:valAx>
-        <c:axId val="-694804224"/>
+        <c:axId val="-446030448"/>
         <c:scaling>
           <c:orientation val="minMax"/>
         </c:scaling>
@@ -23729,7 +23167,7 @@
             <a:endParaRPr lang="en-US"/>
           </a:p>
         </c:txPr>
-        <c:crossAx val="-694800960"/>
+        <c:crossAx val="-561547264"/>
         <c:crosses val="autoZero"/>
         <c:crossBetween val="between"/>
       </c:valAx>
@@ -26392,11 +25830,11 @@
         </c:dLbls>
         <c:marker val="1"/>
         <c:smooth val="0"/>
-        <c:axId val="-694805312"/>
-        <c:axId val="-695143376"/>
+        <c:axId val="-446034256"/>
+        <c:axId val="-446032080"/>
       </c:lineChart>
       <c:catAx>
-        <c:axId val="-694805312"/>
+        <c:axId val="-446034256"/>
         <c:scaling>
           <c:orientation val="minMax"/>
         </c:scaling>
@@ -26494,7 +25932,7 @@
             <a:endParaRPr lang="en-US"/>
           </a:p>
         </c:txPr>
-        <c:crossAx val="-695143376"/>
+        <c:crossAx val="-446032080"/>
         <c:crosses val="autoZero"/>
         <c:auto val="1"/>
         <c:lblAlgn val="ctr"/>
@@ -26502,7 +25940,7 @@
         <c:noMultiLvlLbl val="0"/>
       </c:catAx>
       <c:valAx>
-        <c:axId val="-695143376"/>
+        <c:axId val="-446032080"/>
         <c:scaling>
           <c:orientation val="minMax"/>
         </c:scaling>
@@ -26625,7 +26063,7 @@
             <a:endParaRPr lang="en-US"/>
           </a:p>
         </c:txPr>
-        <c:crossAx val="-694805312"/>
+        <c:crossAx val="-446034256"/>
         <c:crosses val="autoZero"/>
         <c:crossBetween val="between"/>
       </c:valAx>
@@ -28053,11 +27491,11 @@
         </c:dLbls>
         <c:marker val="1"/>
         <c:smooth val="0"/>
-        <c:axId val="-695143920"/>
-        <c:axId val="-695145008"/>
+        <c:axId val="-398898384"/>
+        <c:axId val="-398908176"/>
       </c:lineChart>
       <c:catAx>
-        <c:axId val="-695143920"/>
+        <c:axId val="-398898384"/>
         <c:scaling>
           <c:orientation val="minMax"/>
         </c:scaling>
@@ -28169,7 +27607,7 @@
             <a:endParaRPr lang="en-US"/>
           </a:p>
         </c:txPr>
-        <c:crossAx val="-695145008"/>
+        <c:crossAx val="-398908176"/>
         <c:crosses val="autoZero"/>
         <c:auto val="1"/>
         <c:lblAlgn val="ctr"/>
@@ -28177,7 +27615,7 @@
         <c:noMultiLvlLbl val="0"/>
       </c:catAx>
       <c:valAx>
-        <c:axId val="-695145008"/>
+        <c:axId val="-398908176"/>
         <c:scaling>
           <c:orientation val="minMax"/>
         </c:scaling>
@@ -28297,7 +27735,7 @@
             <a:endParaRPr lang="en-US"/>
           </a:p>
         </c:txPr>
-        <c:crossAx val="-695143920"/>
+        <c:crossAx val="-398898384"/>
         <c:crosses val="autoZero"/>
         <c:crossBetween val="between"/>
       </c:valAx>
@@ -29326,11 +28764,11 @@
         </c:dLbls>
         <c:marker val="1"/>
         <c:smooth val="0"/>
-        <c:axId val="-695141200"/>
-        <c:axId val="-695140656"/>
+        <c:axId val="-505516960"/>
+        <c:axId val="-505517504"/>
       </c:lineChart>
       <c:catAx>
-        <c:axId val="-695141200"/>
+        <c:axId val="-505516960"/>
         <c:scaling>
           <c:orientation val="minMax"/>
         </c:scaling>
@@ -29436,7 +28874,7 @@
             <a:endParaRPr lang="en-US"/>
           </a:p>
         </c:txPr>
-        <c:crossAx val="-695140656"/>
+        <c:crossAx val="-505517504"/>
         <c:crosses val="autoZero"/>
         <c:auto val="1"/>
         <c:lblAlgn val="ctr"/>
@@ -29444,7 +28882,7 @@
         <c:noMultiLvlLbl val="0"/>
       </c:catAx>
       <c:valAx>
-        <c:axId val="-695140656"/>
+        <c:axId val="-505517504"/>
         <c:scaling>
           <c:orientation val="minMax"/>
         </c:scaling>
@@ -29558,7 +28996,7 @@
             <a:endParaRPr lang="en-US"/>
           </a:p>
         </c:txPr>
-        <c:crossAx val="-695141200"/>
+        <c:crossAx val="-505516960"/>
         <c:crosses val="autoZero"/>
         <c:crossBetween val="between"/>
       </c:valAx>
@@ -32675,7 +32113,7 @@
 </file>
 
 <file path=customXml/itemProps1.xml><?xml version="1.0" encoding="utf-8"?>
-<ds:datastoreItem xmlns:ds="http://schemas.openxmlformats.org/officeDocument/2006/customXml" ds:itemID="{28F31882-ED11-4154-9217-26329D55B6C8}">
+<ds:datastoreItem xmlns:ds="http://schemas.openxmlformats.org/officeDocument/2006/customXml" ds:itemID="{892DF866-4CD2-4ADF-94AB-81CFD94E0A69}">
   <ds:schemaRefs>
     <ds:schemaRef ds:uri="http://schemas.openxmlformats.org/officeDocument/2006/bibliography"/>
   </ds:schemaRefs>

</xml_diff>